<commit_message>
Updated calendar a bit
</commit_message>
<xml_diff>
--- a/img/lit-assignment.docx
+++ b/img/lit-assignment.docx
@@ -1,6 +1,6 @@
 
 <file path=word/document.xml><?xml version="1.0" encoding="utf-8"?>
-<w:document xmlns:wpc="http://schemas.microsoft.com/office/word/2010/wordprocessingCanvas" xmlns:cx="http://schemas.microsoft.com/office/drawing/2014/chartex" xmlns:cx1="http://schemas.microsoft.com/office/drawing/2015/9/8/chartex" xmlns:cx2="http://schemas.microsoft.com/office/drawing/2015/10/21/chartex" xmlns:cx3="http://schemas.microsoft.com/office/drawing/2016/5/9/chartex" xmlns:cx4="http://schemas.microsoft.com/office/drawing/2016/5/10/chartex" xmlns:cx5="http://schemas.microsoft.com/office/drawing/2016/5/11/chartex" xmlns:cx6="http://schemas.microsoft.com/office/drawing/2016/5/12/chartex" xmlns:cx7="http://schemas.microsoft.com/office/drawing/2016/5/13/chartex" xmlns:cx8="http://schemas.microsoft.com/office/drawing/2016/5/14/chartex" xmlns:mc="http://schemas.openxmlformats.org/markup-compatibility/2006" xmlns:aink="http://schemas.microsoft.com/office/drawing/2016/ink" xmlns:am3d="http://schemas.microsoft.com/office/drawing/2017/model3d" xmlns:o="urn:schemas-microsoft-com:office:office" xmlns:r="http://schemas.openxmlformats.org/officeDocument/2006/relationships" xmlns:m="http://schemas.openxmlformats.org/officeDocument/2006/math" xmlns:v="urn:schemas-microsoft-com:vml" xmlns:wp14="http://schemas.microsoft.com/office/word/2010/wordprocessingDrawing" xmlns:wp="http://schemas.openxmlformats.org/drawingml/2006/wordprocessingDrawing" xmlns:w10="urn:schemas-microsoft-com:office:word" xmlns:w="http://schemas.openxmlformats.org/wordprocessingml/2006/main" xmlns:w14="http://schemas.microsoft.com/office/word/2010/wordml" xmlns:w15="http://schemas.microsoft.com/office/word/2012/wordml" xmlns:w16cex="http://schemas.microsoft.com/office/word/2018/wordml/cex" xmlns:w16cid="http://schemas.microsoft.com/office/word/2016/wordml/cid" xmlns:w16="http://schemas.microsoft.com/office/word/2018/wordml" xmlns:w16sdtdh="http://schemas.microsoft.com/office/word/2020/wordml/sdtdatahash" xmlns:w16se="http://schemas.microsoft.com/office/word/2015/wordml/symex" xmlns:wpg="http://schemas.microsoft.com/office/word/2010/wordprocessingGroup" xmlns:wpi="http://schemas.microsoft.com/office/word/2010/wordprocessingInk" xmlns:wne="http://schemas.microsoft.com/office/word/2006/wordml" xmlns:wps="http://schemas.microsoft.com/office/word/2010/wordprocessingShape" mc:Ignorable="w14 w15 w16se w16cid w16 w16cex w16sdtdh wp14">
+<w:document xmlns:wpc="http://schemas.microsoft.com/office/word/2010/wordprocessingCanvas" xmlns:cx="http://schemas.microsoft.com/office/drawing/2014/chartex" xmlns:cx1="http://schemas.microsoft.com/office/drawing/2015/9/8/chartex" xmlns:cx2="http://schemas.microsoft.com/office/drawing/2015/10/21/chartex" xmlns:cx3="http://schemas.microsoft.com/office/drawing/2016/5/9/chartex" xmlns:cx4="http://schemas.microsoft.com/office/drawing/2016/5/10/chartex" xmlns:cx5="http://schemas.microsoft.com/office/drawing/2016/5/11/chartex" xmlns:cx6="http://schemas.microsoft.com/office/drawing/2016/5/12/chartex" xmlns:cx7="http://schemas.microsoft.com/office/drawing/2016/5/13/chartex" xmlns:cx8="http://schemas.microsoft.com/office/drawing/2016/5/14/chartex" xmlns:mc="http://schemas.openxmlformats.org/markup-compatibility/2006" xmlns:aink="http://schemas.microsoft.com/office/drawing/2016/ink" xmlns:am3d="http://schemas.microsoft.com/office/drawing/2017/model3d" xmlns:o="urn:schemas-microsoft-com:office:office" xmlns:oel="http://schemas.microsoft.com/office/2019/extlst" xmlns:r="http://schemas.openxmlformats.org/officeDocument/2006/relationships" xmlns:m="http://schemas.openxmlformats.org/officeDocument/2006/math" xmlns:v="urn:schemas-microsoft-com:vml" xmlns:wp14="http://schemas.microsoft.com/office/word/2010/wordprocessingDrawing" xmlns:wp="http://schemas.openxmlformats.org/drawingml/2006/wordprocessingDrawing" xmlns:w10="urn:schemas-microsoft-com:office:word" xmlns:w="http://schemas.openxmlformats.org/wordprocessingml/2006/main" xmlns:w14="http://schemas.microsoft.com/office/word/2010/wordml" xmlns:w15="http://schemas.microsoft.com/office/word/2012/wordml" xmlns:w16cex="http://schemas.microsoft.com/office/word/2018/wordml/cex" xmlns:w16cid="http://schemas.microsoft.com/office/word/2016/wordml/cid" xmlns:w16="http://schemas.microsoft.com/office/word/2018/wordml" xmlns:w16sdtdh="http://schemas.microsoft.com/office/word/2020/wordml/sdtdatahash" xmlns:w16se="http://schemas.microsoft.com/office/word/2015/wordml/symex" xmlns:wpg="http://schemas.microsoft.com/office/word/2010/wordprocessingGroup" xmlns:wpi="http://schemas.microsoft.com/office/word/2010/wordprocessingInk" xmlns:wne="http://schemas.microsoft.com/office/word/2006/wordml" xmlns:wps="http://schemas.microsoft.com/office/word/2010/wordprocessingShape" mc:Ignorable="w14 w15 w16se w16cid w16 w16cex w16sdtdh wp14">
   <w:body>
     <w:p>
       <w:pPr>
@@ -45,12 +45,14 @@
         </w:rPr>
         <w:t>Homework</w:t>
       </w:r>
-      <w:r>
-        <w:rPr>
-          <w:b/>
-        </w:rPr>
-        <w:t xml:space="preserve">: </w:t>
-      </w:r>
+    </w:p>
+    <w:p>
+      <w:pPr>
+        <w:jc w:val="center"/>
+        <w:rPr>
+          <w:b/>
+        </w:rPr>
+      </w:pPr>
       <w:r>
         <w:rPr>
           <w:b/>
@@ -67,7 +69,21 @@
         <w:rPr>
           <w:b/>
         </w:rPr>
-        <w:t xml:space="preserve">t via D2L dropbox, due </w:t>
+        <w:t xml:space="preserve">t via D2L </w:t>
+      </w:r>
+      <w:proofErr w:type="spellStart"/>
+      <w:r>
+        <w:rPr>
+          <w:b/>
+        </w:rPr>
+        <w:t>dropbox</w:t>
+      </w:r>
+      <w:proofErr w:type="spellEnd"/>
+      <w:r>
+        <w:rPr>
+          <w:b/>
+        </w:rPr>
+        <w:t xml:space="preserve">, due </w:t>
       </w:r>
       <w:r>
         <w:rPr>
@@ -79,7 +95,13 @@
         <w:rPr>
           <w:b/>
         </w:rPr>
-        <w:t>9/3</w:t>
+        <w:t>9/</w:t>
+      </w:r>
+      <w:r>
+        <w:rPr>
+          <w:b/>
+        </w:rPr>
+        <w:t>2</w:t>
       </w:r>
     </w:p>
     <w:p>
@@ -136,18 +158,56 @@
         </w:r>
       </w:hyperlink>
       <w:r>
-        <w:t xml:space="preserve"> and click on the “Subject Research” link under the Research and Reference heading on the lower right.  Click “Chemistry” and scroll down toward the bottom of the list. </w:t>
-      </w:r>
+        <w:t xml:space="preserve"> and click on the “Subject Research” link under the Research and Reference heading on the lower right.  Click “Chemistry”</w:t>
+      </w:r>
+      <w:r>
+        <w:t>, navigate to</w:t>
+      </w:r>
+      <w:r>
+        <w:t xml:space="preserve"> the “</w:t>
+      </w:r>
+      <w:proofErr w:type="spellStart"/>
+      <w:r>
+        <w:t>SciFinder</w:t>
+      </w:r>
+      <w:proofErr w:type="spellEnd"/>
+      <w:r>
+        <w:t xml:space="preserve"> Registration” </w:t>
+      </w:r>
+      <w:hyperlink r:id="rId8" w:history="1">
+        <w:r>
+          <w:rPr>
+            <w:rStyle w:val="Hyperlink"/>
+          </w:rPr>
+          <w:t>link</w:t>
+        </w:r>
+      </w:hyperlink>
       <w:r>
         <w:t xml:space="preserve"> </w:t>
       </w:r>
       <w:r>
-        <w:t xml:space="preserve">Click the “SciFinder Registration” and follow the directions there (only fill out the required * information). </w:t>
+        <w:t xml:space="preserve">under </w:t>
+      </w:r>
+      <w:r>
+        <w:rPr>
+          <w:b/>
+          <w:bCs/>
+        </w:rPr>
+        <w:t>S</w:t>
       </w:r>
       <w:r>
         <w:t xml:space="preserve"> </w:t>
       </w:r>
       <w:r>
+        <w:t>and</w:t>
+      </w:r>
+      <w:r>
+        <w:t xml:space="preserve"> follow the directions there (only fill out the required * information). </w:t>
+      </w:r>
+      <w:r>
+        <w:t xml:space="preserve"> </w:t>
+      </w:r>
+      <w:r>
         <w:t xml:space="preserve">Go back to the library’s Chemistry Subject Research page, click “SciFinder”, sign in, and you are ready to use SciFinder. </w:t>
       </w:r>
     </w:p>
@@ -206,27 +266,13 @@
         </w:rPr>
         <w:t xml:space="preserve"> the </w:t>
       </w:r>
-      <w:hyperlink r:id="rId8" w:history="1">
+      <w:hyperlink r:id="rId9" w:history="1">
         <w:r>
           <w:rPr>
             <w:rStyle w:val="Hyperlink"/>
             <w:bCs/>
           </w:rPr>
-          <w:t>docum</w:t>
-        </w:r>
-        <w:r>
-          <w:rPr>
-            <w:rStyle w:val="Hyperlink"/>
-            <w:bCs/>
-          </w:rPr>
-          <w:t>e</w:t>
-        </w:r>
-        <w:r>
-          <w:rPr>
-            <w:rStyle w:val="Hyperlink"/>
-            <w:bCs/>
-          </w:rPr>
-          <w:t>nt</w:t>
+          <w:t>website</w:t>
         </w:r>
       </w:hyperlink>
       <w:r>
@@ -275,7 +321,46 @@
         <w:rPr>
           <w:bCs/>
         </w:rPr>
-        <w:t xml:space="preserve">. </w:t>
+        <w:t>.</w:t>
+      </w:r>
+    </w:p>
+    <w:p>
+      <w:r>
+        <w:drawing>
+          <wp:inline distT="0" distB="0" distL="0" distR="0" wp14:anchorId="12245492" wp14:editId="69E5EC7B">
+            <wp:extent cx="4789715" cy="734654"/>
+            <wp:effectExtent l="0" t="0" r="0" b="2540"/>
+            <wp:docPr id="5" name="Picture 5" descr="Text&#10;&#10;Description automatically generated with medium confidence"/>
+            <wp:cNvGraphicFramePr>
+              <a:graphicFrameLocks xmlns:a="http://schemas.openxmlformats.org/drawingml/2006/main" noChangeAspect="1"/>
+            </wp:cNvGraphicFramePr>
+            <a:graphic xmlns:a="http://schemas.openxmlformats.org/drawingml/2006/main">
+              <a:graphicData uri="http://schemas.openxmlformats.org/drawingml/2006/picture">
+                <pic:pic xmlns:pic="http://schemas.openxmlformats.org/drawingml/2006/picture">
+                  <pic:nvPicPr>
+                    <pic:cNvPr id="5" name="Picture 5" descr="Text&#10;&#10;Description automatically generated with medium confidence"/>
+                    <pic:cNvPicPr/>
+                  </pic:nvPicPr>
+                  <pic:blipFill>
+                    <a:blip r:embed="rId10"/>
+                    <a:stretch>
+                      <a:fillRect/>
+                    </a:stretch>
+                  </pic:blipFill>
+                  <pic:spPr>
+                    <a:xfrm>
+                      <a:off x="0" y="0"/>
+                      <a:ext cx="4814843" cy="738508"/>
+                    </a:xfrm>
+                    <a:prstGeom prst="rect">
+                      <a:avLst/>
+                    </a:prstGeom>
+                  </pic:spPr>
+                </pic:pic>
+              </a:graphicData>
+            </a:graphic>
+          </wp:inline>
+        </w:drawing>
       </w:r>
     </w:p>
     <w:p/>
@@ -303,10 +388,7 @@
         <w:t>examethasone</w:t>
       </w:r>
       <w:r>
-        <w:t xml:space="preserve"> </w:t>
-      </w:r>
-      <w:r>
-        <w:t>(</w:t>
+        <w:t xml:space="preserve"> (In </w:t>
       </w:r>
       <w:proofErr w:type="spellStart"/>
       <w:r>
@@ -314,16 +396,25 @@
       </w:r>
       <w:proofErr w:type="spellEnd"/>
       <w:r>
-        <w:t xml:space="preserve"> &gt; S</w:t>
-      </w:r>
-      <w:r>
-        <w:t>ubstances: Substance I</w:t>
-      </w:r>
-      <w:r>
-        <w:t>den</w:t>
-      </w:r>
-      <w:r>
-        <w:t>tifier is a good way to start).</w:t>
+        <w:t xml:space="preserve">, </w:t>
+      </w:r>
+      <w:proofErr w:type="gramStart"/>
+      <w:r>
+        <w:t>Searching</w:t>
+      </w:r>
+      <w:proofErr w:type="gramEnd"/>
+      <w:r>
+        <w:t xml:space="preserve"> for… </w:t>
+      </w:r>
+      <w:r>
+        <w:rPr>
+          <w:b/>
+          <w:bCs/>
+        </w:rPr>
+        <w:t>Substances</w:t>
+      </w:r>
+      <w:r>
+        <w:t xml:space="preserve"> is a good place to start).</w:t>
       </w:r>
     </w:p>
     <w:p/>
@@ -540,6 +631,9 @@
         <w:t xml:space="preserve">”. </w:t>
       </w:r>
       <w:r>
+        <w:rPr>
+          <w:noProof/>
+        </w:rPr>
         <w:drawing>
           <wp:inline distT="0" distB="0" distL="0" distR="0" wp14:anchorId="0EF2C9B1" wp14:editId="6A7ED83D">
             <wp:extent cx="2663301" cy="2095039"/>
@@ -556,7 +650,7 @@
                     <pic:cNvPicPr/>
                   </pic:nvPicPr>
                   <pic:blipFill rotWithShape="1">
-                    <a:blip r:embed="rId9"/>
+                    <a:blip r:embed="rId11"/>
                     <a:srcRect r="11578" b="4187"/>
                     <a:stretch/>
                   </pic:blipFill>
@@ -609,6 +703,7 @@
         <w:rPr>
           <w:b/>
           <w:bCs/>
+          <w:noProof/>
         </w:rPr>
         <w:drawing>
           <wp:inline distT="0" distB="0" distL="0" distR="0" wp14:anchorId="2EC909C2" wp14:editId="37FD62F6">
@@ -626,7 +721,7 @@
                     <pic:cNvPicPr/>
                   </pic:nvPicPr>
                   <pic:blipFill>
-                    <a:blip r:embed="rId10"/>
+                    <a:blip r:embed="rId12"/>
                     <a:stretch>
                       <a:fillRect/>
                     </a:stretch>
@@ -678,6 +773,9 @@
         <w:t xml:space="preserve"> </w:t>
       </w:r>
       <w:r>
+        <w:rPr>
+          <w:noProof/>
+        </w:rPr>
         <w:drawing>
           <wp:inline distT="0" distB="0" distL="0" distR="0" wp14:anchorId="48952F98" wp14:editId="6B86AF2B">
             <wp:extent cx="923277" cy="372371"/>
@@ -694,7 +792,7 @@
                     <pic:cNvPicPr/>
                   </pic:nvPicPr>
                   <pic:blipFill>
-                    <a:blip r:embed="rId11"/>
+                    <a:blip r:embed="rId13"/>
                     <a:stretch>
                       <a:fillRect/>
                     </a:stretch>
@@ -812,15 +910,7 @@
       </w:r>
       <w:proofErr w:type="spellEnd"/>
       <w:r>
-        <w:t xml:space="preserve"> using natural </w:t>
-      </w:r>
-      <w:proofErr w:type="spellStart"/>
-      <w:r>
-        <w:t xml:space="preserve">language </w:t>
-      </w:r>
-      <w:proofErr w:type="spellEnd"/>
-      <w:r>
-        <w:t xml:space="preserve">and it will identify key concepts, </w:t>
+        <w:t xml:space="preserve"> using natural language and it will identify key concepts, </w:t>
       </w:r>
       <w:proofErr w:type="spellStart"/>
       <w:r>
@@ -851,6 +941,9 @@
         <w:t xml:space="preserve">Save one set of answers using the </w:t>
       </w:r>
       <w:r>
+        <w:rPr>
+          <w:noProof/>
+        </w:rPr>
         <w:drawing>
           <wp:inline distT="0" distB="0" distL="0" distR="0" wp14:anchorId="4F0EC45E" wp14:editId="75E3AA54">
             <wp:extent cx="723126" cy="497149"/>
@@ -867,7 +960,7 @@
                     <pic:cNvPicPr/>
                   </pic:nvPicPr>
                   <pic:blipFill>
-                    <a:blip r:embed="rId12"/>
+                    <a:blip r:embed="rId14"/>
                     <a:stretch>
                       <a:fillRect/>
                     </a:stretch>
@@ -942,28 +1035,15 @@
           <w:b/>
           <w:bCs/>
         </w:rPr>
-        <w:t xml:space="preserve">These were two different searches but looking for the same results, so let’s combine our answer set. </w:t>
-      </w:r>
-      <w:proofErr w:type="spellStart"/>
-      <w:r>
-        <w:rPr>
-          <w:b/>
-          <w:bCs/>
-        </w:rPr>
-        <w:t>Using</w:t>
-      </w:r>
-      <w:proofErr w:type="spellEnd"/>
-      <w:r>
-        <w:rPr>
-          <w:b/>
-          <w:bCs/>
-        </w:rPr>
-        <w:t xml:space="preserve"> your result from b, </w:t>
+        <w:t xml:space="preserve">These were two different searches but looking for the same results, so let’s combine our answer set. Using your result from b, </w:t>
       </w:r>
       <w:r>
         <w:t xml:space="preserve">choose Tools &gt; Combine Answer sets ( </w:t>
       </w:r>
       <w:r>
+        <w:rPr>
+          <w:noProof/>
+        </w:rPr>
         <w:drawing>
           <wp:inline distT="0" distB="0" distL="0" distR="0" wp14:anchorId="45CB76C4" wp14:editId="30BE7CB6">
             <wp:extent cx="823959" cy="488272"/>
@@ -980,7 +1060,7 @@
                     <pic:cNvPicPr/>
                   </pic:nvPicPr>
                   <pic:blipFill>
-                    <a:blip r:embed="rId13"/>
+                    <a:blip r:embed="rId15"/>
                     <a:stretch>
                       <a:fillRect/>
                     </a:stretch>
@@ -1463,7 +1543,7 @@
         </w:rPr>
         <w:t xml:space="preserve">If you cannot find the article from Google, try pasting the citation into </w:t>
       </w:r>
-      <w:hyperlink r:id="rId14" w:history="1">
+      <w:hyperlink r:id="rId16" w:history="1">
         <w:r>
           <w:rPr>
             <w:rStyle w:val="Hyperlink"/>
@@ -1708,7 +1788,6 @@
         </w:numPr>
       </w:pPr>
       <w:r>
-        <w:lastRenderedPageBreak/>
         <w:t xml:space="preserve">What is the </w:t>
       </w:r>
       <w:r>
@@ -1870,6 +1949,9 @@
         <w:t>. Choose (</w:t>
       </w:r>
       <w:r>
+        <w:rPr>
+          <w:noProof/>
+        </w:rPr>
         <w:drawing>
           <wp:inline distT="0" distB="0" distL="0" distR="0" wp14:anchorId="3BFD24E2" wp14:editId="230A6ECE">
             <wp:extent cx="1158558" cy="1313895"/>
@@ -1886,7 +1968,7 @@
                     <pic:cNvPicPr/>
                   </pic:nvPicPr>
                   <pic:blipFill>
-                    <a:blip r:embed="rId15"/>
+                    <a:blip r:embed="rId17"/>
                     <a:stretch>
                       <a:fillRect/>
                     </a:stretch>
@@ -1927,7 +2009,7 @@
       <w:r>
         <w:t xml:space="preserve"> Go to </w:t>
       </w:r>
-      <w:hyperlink r:id="rId16" w:history="1">
+      <w:hyperlink r:id="rId18" w:history="1">
         <w:r>
           <w:rPr>
             <w:rStyle w:val="Hyperlink"/>
@@ -2068,6 +2150,7 @@
         </w:rPr>
       </w:pPr>
       <w:r>
+        <w:lastRenderedPageBreak/>
         <w:t>Include the bibliography (in ACS format) below</w:t>
       </w:r>
       <w:r>
@@ -2131,8 +2214,8 @@
     </w:p>
     <w:p/>
     <w:sectPr>
-      <w:footerReference w:type="default" r:id="rId17"/>
-      <w:headerReference w:type="first" r:id="rId18"/>
+      <w:footerReference w:type="default" r:id="rId19"/>
+      <w:headerReference w:type="first" r:id="rId20"/>
       <w:pgSz w:w="12240" w:h="15840"/>
       <w:pgMar w:top="576" w:right="1152" w:bottom="576" w:left="1152" w:header="288" w:footer="432" w:gutter="0"/>
       <w:cols w:space="720"/>
@@ -2144,7 +2227,7 @@
 </file>
 
 <file path=word/endnotes.xml><?xml version="1.0" encoding="utf-8"?>
-<w:endnotes xmlns:wpc="http://schemas.microsoft.com/office/word/2010/wordprocessingCanvas" xmlns:cx="http://schemas.microsoft.com/office/drawing/2014/chartex" xmlns:cx1="http://schemas.microsoft.com/office/drawing/2015/9/8/chartex" xmlns:cx2="http://schemas.microsoft.com/office/drawing/2015/10/21/chartex" xmlns:cx3="http://schemas.microsoft.com/office/drawing/2016/5/9/chartex" xmlns:cx4="http://schemas.microsoft.com/office/drawing/2016/5/10/chartex" xmlns:cx5="http://schemas.microsoft.com/office/drawing/2016/5/11/chartex" xmlns:cx6="http://schemas.microsoft.com/office/drawing/2016/5/12/chartex" xmlns:cx7="http://schemas.microsoft.com/office/drawing/2016/5/13/chartex" xmlns:cx8="http://schemas.microsoft.com/office/drawing/2016/5/14/chartex" xmlns:mc="http://schemas.openxmlformats.org/markup-compatibility/2006" xmlns:aink="http://schemas.microsoft.com/office/drawing/2016/ink" xmlns:am3d="http://schemas.microsoft.com/office/drawing/2017/model3d" xmlns:o="urn:schemas-microsoft-com:office:office" xmlns:r="http://schemas.openxmlformats.org/officeDocument/2006/relationships" xmlns:m="http://schemas.openxmlformats.org/officeDocument/2006/math" xmlns:v="urn:schemas-microsoft-com:vml" xmlns:wp14="http://schemas.microsoft.com/office/word/2010/wordprocessingDrawing" xmlns:wp="http://schemas.openxmlformats.org/drawingml/2006/wordprocessingDrawing" xmlns:w10="urn:schemas-microsoft-com:office:word" xmlns:w="http://schemas.openxmlformats.org/wordprocessingml/2006/main" xmlns:w14="http://schemas.microsoft.com/office/word/2010/wordml" xmlns:w15="http://schemas.microsoft.com/office/word/2012/wordml" xmlns:w16cex="http://schemas.microsoft.com/office/word/2018/wordml/cex" xmlns:w16cid="http://schemas.microsoft.com/office/word/2016/wordml/cid" xmlns:w16="http://schemas.microsoft.com/office/word/2018/wordml" xmlns:w16sdtdh="http://schemas.microsoft.com/office/word/2020/wordml/sdtdatahash" xmlns:w16se="http://schemas.microsoft.com/office/word/2015/wordml/symex" xmlns:wpg="http://schemas.microsoft.com/office/word/2010/wordprocessingGroup" xmlns:wpi="http://schemas.microsoft.com/office/word/2010/wordprocessingInk" xmlns:wne="http://schemas.microsoft.com/office/word/2006/wordml" xmlns:wps="http://schemas.microsoft.com/office/word/2010/wordprocessingShape" mc:Ignorable="w14 w15 w16se w16cid w16 w16cex w16sdtdh wp14">
+<w:endnotes xmlns:wpc="http://schemas.microsoft.com/office/word/2010/wordprocessingCanvas" xmlns:cx="http://schemas.microsoft.com/office/drawing/2014/chartex" xmlns:cx1="http://schemas.microsoft.com/office/drawing/2015/9/8/chartex" xmlns:cx2="http://schemas.microsoft.com/office/drawing/2015/10/21/chartex" xmlns:cx3="http://schemas.microsoft.com/office/drawing/2016/5/9/chartex" xmlns:cx4="http://schemas.microsoft.com/office/drawing/2016/5/10/chartex" xmlns:cx5="http://schemas.microsoft.com/office/drawing/2016/5/11/chartex" xmlns:cx6="http://schemas.microsoft.com/office/drawing/2016/5/12/chartex" xmlns:cx7="http://schemas.microsoft.com/office/drawing/2016/5/13/chartex" xmlns:cx8="http://schemas.microsoft.com/office/drawing/2016/5/14/chartex" xmlns:mc="http://schemas.openxmlformats.org/markup-compatibility/2006" xmlns:aink="http://schemas.microsoft.com/office/drawing/2016/ink" xmlns:am3d="http://schemas.microsoft.com/office/drawing/2017/model3d" xmlns:o="urn:schemas-microsoft-com:office:office" xmlns:oel="http://schemas.microsoft.com/office/2019/extlst" xmlns:r="http://schemas.openxmlformats.org/officeDocument/2006/relationships" xmlns:m="http://schemas.openxmlformats.org/officeDocument/2006/math" xmlns:v="urn:schemas-microsoft-com:vml" xmlns:wp14="http://schemas.microsoft.com/office/word/2010/wordprocessingDrawing" xmlns:wp="http://schemas.openxmlformats.org/drawingml/2006/wordprocessingDrawing" xmlns:w10="urn:schemas-microsoft-com:office:word" xmlns:w="http://schemas.openxmlformats.org/wordprocessingml/2006/main" xmlns:w14="http://schemas.microsoft.com/office/word/2010/wordml" xmlns:w15="http://schemas.microsoft.com/office/word/2012/wordml" xmlns:w16cex="http://schemas.microsoft.com/office/word/2018/wordml/cex" xmlns:w16cid="http://schemas.microsoft.com/office/word/2016/wordml/cid" xmlns:w16="http://schemas.microsoft.com/office/word/2018/wordml" xmlns:w16sdtdh="http://schemas.microsoft.com/office/word/2020/wordml/sdtdatahash" xmlns:w16se="http://schemas.microsoft.com/office/word/2015/wordml/symex" xmlns:wpg="http://schemas.microsoft.com/office/word/2010/wordprocessingGroup" xmlns:wpi="http://schemas.microsoft.com/office/word/2010/wordprocessingInk" xmlns:wne="http://schemas.microsoft.com/office/word/2006/wordml" xmlns:wps="http://schemas.microsoft.com/office/word/2010/wordprocessingShape" mc:Ignorable="w14 w15 w16se w16cid w16 w16cex w16sdtdh wp14">
   <w:endnote w:type="separator" w:id="-1">
     <w:p>
       <w:r>
@@ -2163,7 +2246,7 @@
 </file>
 
 <file path=word/footer1.xml><?xml version="1.0" encoding="utf-8"?>
-<w:ftr xmlns:wpc="http://schemas.microsoft.com/office/word/2010/wordprocessingCanvas" xmlns:cx="http://schemas.microsoft.com/office/drawing/2014/chartex" xmlns:cx1="http://schemas.microsoft.com/office/drawing/2015/9/8/chartex" xmlns:cx2="http://schemas.microsoft.com/office/drawing/2015/10/21/chartex" xmlns:cx3="http://schemas.microsoft.com/office/drawing/2016/5/9/chartex" xmlns:cx4="http://schemas.microsoft.com/office/drawing/2016/5/10/chartex" xmlns:cx5="http://schemas.microsoft.com/office/drawing/2016/5/11/chartex" xmlns:cx6="http://schemas.microsoft.com/office/drawing/2016/5/12/chartex" xmlns:cx7="http://schemas.microsoft.com/office/drawing/2016/5/13/chartex" xmlns:cx8="http://schemas.microsoft.com/office/drawing/2016/5/14/chartex" xmlns:mc="http://schemas.openxmlformats.org/markup-compatibility/2006" xmlns:aink="http://schemas.microsoft.com/office/drawing/2016/ink" xmlns:am3d="http://schemas.microsoft.com/office/drawing/2017/model3d" xmlns:o="urn:schemas-microsoft-com:office:office" xmlns:r="http://schemas.openxmlformats.org/officeDocument/2006/relationships" xmlns:m="http://schemas.openxmlformats.org/officeDocument/2006/math" xmlns:v="urn:schemas-microsoft-com:vml" xmlns:wp14="http://schemas.microsoft.com/office/word/2010/wordprocessingDrawing" xmlns:wp="http://schemas.openxmlformats.org/drawingml/2006/wordprocessingDrawing" xmlns:w10="urn:schemas-microsoft-com:office:word" xmlns:w="http://schemas.openxmlformats.org/wordprocessingml/2006/main" xmlns:w14="http://schemas.microsoft.com/office/word/2010/wordml" xmlns:w15="http://schemas.microsoft.com/office/word/2012/wordml" xmlns:w16cex="http://schemas.microsoft.com/office/word/2018/wordml/cex" xmlns:w16cid="http://schemas.microsoft.com/office/word/2016/wordml/cid" xmlns:w16="http://schemas.microsoft.com/office/word/2018/wordml" xmlns:w16sdtdh="http://schemas.microsoft.com/office/word/2020/wordml/sdtdatahash" xmlns:w16se="http://schemas.microsoft.com/office/word/2015/wordml/symex" xmlns:wpg="http://schemas.microsoft.com/office/word/2010/wordprocessingGroup" xmlns:wpi="http://schemas.microsoft.com/office/word/2010/wordprocessingInk" xmlns:wne="http://schemas.microsoft.com/office/word/2006/wordml" xmlns:wps="http://schemas.microsoft.com/office/word/2010/wordprocessingShape" mc:Ignorable="w14 w15 w16se w16cid w16 w16cex w16sdtdh wp14">
+<w:ftr xmlns:wpc="http://schemas.microsoft.com/office/word/2010/wordprocessingCanvas" xmlns:cx="http://schemas.microsoft.com/office/drawing/2014/chartex" xmlns:cx1="http://schemas.microsoft.com/office/drawing/2015/9/8/chartex" xmlns:cx2="http://schemas.microsoft.com/office/drawing/2015/10/21/chartex" xmlns:cx3="http://schemas.microsoft.com/office/drawing/2016/5/9/chartex" xmlns:cx4="http://schemas.microsoft.com/office/drawing/2016/5/10/chartex" xmlns:cx5="http://schemas.microsoft.com/office/drawing/2016/5/11/chartex" xmlns:cx6="http://schemas.microsoft.com/office/drawing/2016/5/12/chartex" xmlns:cx7="http://schemas.microsoft.com/office/drawing/2016/5/13/chartex" xmlns:cx8="http://schemas.microsoft.com/office/drawing/2016/5/14/chartex" xmlns:mc="http://schemas.openxmlformats.org/markup-compatibility/2006" xmlns:aink="http://schemas.microsoft.com/office/drawing/2016/ink" xmlns:am3d="http://schemas.microsoft.com/office/drawing/2017/model3d" xmlns:o="urn:schemas-microsoft-com:office:office" xmlns:oel="http://schemas.microsoft.com/office/2019/extlst" xmlns:r="http://schemas.openxmlformats.org/officeDocument/2006/relationships" xmlns:m="http://schemas.openxmlformats.org/officeDocument/2006/math" xmlns:v="urn:schemas-microsoft-com:vml" xmlns:wp14="http://schemas.microsoft.com/office/word/2010/wordprocessingDrawing" xmlns:wp="http://schemas.openxmlformats.org/drawingml/2006/wordprocessingDrawing" xmlns:w10="urn:schemas-microsoft-com:office:word" xmlns:w="http://schemas.openxmlformats.org/wordprocessingml/2006/main" xmlns:w14="http://schemas.microsoft.com/office/word/2010/wordml" xmlns:w15="http://schemas.microsoft.com/office/word/2012/wordml" xmlns:w16cex="http://schemas.microsoft.com/office/word/2018/wordml/cex" xmlns:w16cid="http://schemas.microsoft.com/office/word/2016/wordml/cid" xmlns:w16="http://schemas.microsoft.com/office/word/2018/wordml" xmlns:w16sdtdh="http://schemas.microsoft.com/office/word/2020/wordml/sdtdatahash" xmlns:w16se="http://schemas.microsoft.com/office/word/2015/wordml/symex" xmlns:wpg="http://schemas.microsoft.com/office/word/2010/wordprocessingGroup" xmlns:wpi="http://schemas.microsoft.com/office/word/2010/wordprocessingInk" xmlns:wne="http://schemas.microsoft.com/office/word/2006/wordml" xmlns:wps="http://schemas.microsoft.com/office/word/2010/wordprocessingShape" mc:Ignorable="w14 w15 w16se w16cid w16 w16cex w16sdtdh wp14">
   <w:p>
     <w:pPr>
       <w:pStyle w:val="Footer"/>
@@ -2174,7 +2257,7 @@
 </file>
 
 <file path=word/footnotes.xml><?xml version="1.0" encoding="utf-8"?>
-<w:footnotes xmlns:wpc="http://schemas.microsoft.com/office/word/2010/wordprocessingCanvas" xmlns:cx="http://schemas.microsoft.com/office/drawing/2014/chartex" xmlns:cx1="http://schemas.microsoft.com/office/drawing/2015/9/8/chartex" xmlns:cx2="http://schemas.microsoft.com/office/drawing/2015/10/21/chartex" xmlns:cx3="http://schemas.microsoft.com/office/drawing/2016/5/9/chartex" xmlns:cx4="http://schemas.microsoft.com/office/drawing/2016/5/10/chartex" xmlns:cx5="http://schemas.microsoft.com/office/drawing/2016/5/11/chartex" xmlns:cx6="http://schemas.microsoft.com/office/drawing/2016/5/12/chartex" xmlns:cx7="http://schemas.microsoft.com/office/drawing/2016/5/13/chartex" xmlns:cx8="http://schemas.microsoft.com/office/drawing/2016/5/14/chartex" xmlns:mc="http://schemas.openxmlformats.org/markup-compatibility/2006" xmlns:aink="http://schemas.microsoft.com/office/drawing/2016/ink" xmlns:am3d="http://schemas.microsoft.com/office/drawing/2017/model3d" xmlns:o="urn:schemas-microsoft-com:office:office" xmlns:r="http://schemas.openxmlformats.org/officeDocument/2006/relationships" xmlns:m="http://schemas.openxmlformats.org/officeDocument/2006/math" xmlns:v="urn:schemas-microsoft-com:vml" xmlns:wp14="http://schemas.microsoft.com/office/word/2010/wordprocessingDrawing" xmlns:wp="http://schemas.openxmlformats.org/drawingml/2006/wordprocessingDrawing" xmlns:w10="urn:schemas-microsoft-com:office:word" xmlns:w="http://schemas.openxmlformats.org/wordprocessingml/2006/main" xmlns:w14="http://schemas.microsoft.com/office/word/2010/wordml" xmlns:w15="http://schemas.microsoft.com/office/word/2012/wordml" xmlns:w16cex="http://schemas.microsoft.com/office/word/2018/wordml/cex" xmlns:w16cid="http://schemas.microsoft.com/office/word/2016/wordml/cid" xmlns:w16="http://schemas.microsoft.com/office/word/2018/wordml" xmlns:w16sdtdh="http://schemas.microsoft.com/office/word/2020/wordml/sdtdatahash" xmlns:w16se="http://schemas.microsoft.com/office/word/2015/wordml/symex" xmlns:wpg="http://schemas.microsoft.com/office/word/2010/wordprocessingGroup" xmlns:wpi="http://schemas.microsoft.com/office/word/2010/wordprocessingInk" xmlns:wne="http://schemas.microsoft.com/office/word/2006/wordml" xmlns:wps="http://schemas.microsoft.com/office/word/2010/wordprocessingShape" mc:Ignorable="w14 w15 w16se w16cid w16 w16cex w16sdtdh wp14">
+<w:footnotes xmlns:wpc="http://schemas.microsoft.com/office/word/2010/wordprocessingCanvas" xmlns:cx="http://schemas.microsoft.com/office/drawing/2014/chartex" xmlns:cx1="http://schemas.microsoft.com/office/drawing/2015/9/8/chartex" xmlns:cx2="http://schemas.microsoft.com/office/drawing/2015/10/21/chartex" xmlns:cx3="http://schemas.microsoft.com/office/drawing/2016/5/9/chartex" xmlns:cx4="http://schemas.microsoft.com/office/drawing/2016/5/10/chartex" xmlns:cx5="http://schemas.microsoft.com/office/drawing/2016/5/11/chartex" xmlns:cx6="http://schemas.microsoft.com/office/drawing/2016/5/12/chartex" xmlns:cx7="http://schemas.microsoft.com/office/drawing/2016/5/13/chartex" xmlns:cx8="http://schemas.microsoft.com/office/drawing/2016/5/14/chartex" xmlns:mc="http://schemas.openxmlformats.org/markup-compatibility/2006" xmlns:aink="http://schemas.microsoft.com/office/drawing/2016/ink" xmlns:am3d="http://schemas.microsoft.com/office/drawing/2017/model3d" xmlns:o="urn:schemas-microsoft-com:office:office" xmlns:oel="http://schemas.microsoft.com/office/2019/extlst" xmlns:r="http://schemas.openxmlformats.org/officeDocument/2006/relationships" xmlns:m="http://schemas.openxmlformats.org/officeDocument/2006/math" xmlns:v="urn:schemas-microsoft-com:vml" xmlns:wp14="http://schemas.microsoft.com/office/word/2010/wordprocessingDrawing" xmlns:wp="http://schemas.openxmlformats.org/drawingml/2006/wordprocessingDrawing" xmlns:w10="urn:schemas-microsoft-com:office:word" xmlns:w="http://schemas.openxmlformats.org/wordprocessingml/2006/main" xmlns:w14="http://schemas.microsoft.com/office/word/2010/wordml" xmlns:w15="http://schemas.microsoft.com/office/word/2012/wordml" xmlns:w16cex="http://schemas.microsoft.com/office/word/2018/wordml/cex" xmlns:w16cid="http://schemas.microsoft.com/office/word/2016/wordml/cid" xmlns:w16="http://schemas.microsoft.com/office/word/2018/wordml" xmlns:w16sdtdh="http://schemas.microsoft.com/office/word/2020/wordml/sdtdatahash" xmlns:w16se="http://schemas.microsoft.com/office/word/2015/wordml/symex" xmlns:wpg="http://schemas.microsoft.com/office/word/2010/wordprocessingGroup" xmlns:wpi="http://schemas.microsoft.com/office/word/2010/wordprocessingInk" xmlns:wne="http://schemas.microsoft.com/office/word/2006/wordml" xmlns:wps="http://schemas.microsoft.com/office/word/2010/wordprocessingShape" mc:Ignorable="w14 w15 w16se w16cid w16 w16cex w16sdtdh wp14">
   <w:footnote w:type="separator" w:id="-1">
     <w:p>
       <w:r>
@@ -2193,7 +2276,7 @@
 </file>
 
 <file path=word/header1.xml><?xml version="1.0" encoding="utf-8"?>
-<w:hdr xmlns:wpc="http://schemas.microsoft.com/office/word/2010/wordprocessingCanvas" xmlns:cx="http://schemas.microsoft.com/office/drawing/2014/chartex" xmlns:cx1="http://schemas.microsoft.com/office/drawing/2015/9/8/chartex" xmlns:cx2="http://schemas.microsoft.com/office/drawing/2015/10/21/chartex" xmlns:cx3="http://schemas.microsoft.com/office/drawing/2016/5/9/chartex" xmlns:cx4="http://schemas.microsoft.com/office/drawing/2016/5/10/chartex" xmlns:cx5="http://schemas.microsoft.com/office/drawing/2016/5/11/chartex" xmlns:cx6="http://schemas.microsoft.com/office/drawing/2016/5/12/chartex" xmlns:cx7="http://schemas.microsoft.com/office/drawing/2016/5/13/chartex" xmlns:cx8="http://schemas.microsoft.com/office/drawing/2016/5/14/chartex" xmlns:mc="http://schemas.openxmlformats.org/markup-compatibility/2006" xmlns:aink="http://schemas.microsoft.com/office/drawing/2016/ink" xmlns:am3d="http://schemas.microsoft.com/office/drawing/2017/model3d" xmlns:o="urn:schemas-microsoft-com:office:office" xmlns:r="http://schemas.openxmlformats.org/officeDocument/2006/relationships" xmlns:m="http://schemas.openxmlformats.org/officeDocument/2006/math" xmlns:v="urn:schemas-microsoft-com:vml" xmlns:wp14="http://schemas.microsoft.com/office/word/2010/wordprocessingDrawing" xmlns:wp="http://schemas.openxmlformats.org/drawingml/2006/wordprocessingDrawing" xmlns:w10="urn:schemas-microsoft-com:office:word" xmlns:w="http://schemas.openxmlformats.org/wordprocessingml/2006/main" xmlns:w14="http://schemas.microsoft.com/office/word/2010/wordml" xmlns:w15="http://schemas.microsoft.com/office/word/2012/wordml" xmlns:w16cex="http://schemas.microsoft.com/office/word/2018/wordml/cex" xmlns:w16cid="http://schemas.microsoft.com/office/word/2016/wordml/cid" xmlns:w16="http://schemas.microsoft.com/office/word/2018/wordml" xmlns:w16sdtdh="http://schemas.microsoft.com/office/word/2020/wordml/sdtdatahash" xmlns:w16se="http://schemas.microsoft.com/office/word/2015/wordml/symex" xmlns:wpg="http://schemas.microsoft.com/office/word/2010/wordprocessingGroup" xmlns:wpi="http://schemas.microsoft.com/office/word/2010/wordprocessingInk" xmlns:wne="http://schemas.microsoft.com/office/word/2006/wordml" xmlns:wps="http://schemas.microsoft.com/office/word/2010/wordprocessingShape" mc:Ignorable="w14 w15 w16se w16cid w16 w16cex w16sdtdh wp14">
+<w:hdr xmlns:wpc="http://schemas.microsoft.com/office/word/2010/wordprocessingCanvas" xmlns:cx="http://schemas.microsoft.com/office/drawing/2014/chartex" xmlns:cx1="http://schemas.microsoft.com/office/drawing/2015/9/8/chartex" xmlns:cx2="http://schemas.microsoft.com/office/drawing/2015/10/21/chartex" xmlns:cx3="http://schemas.microsoft.com/office/drawing/2016/5/9/chartex" xmlns:cx4="http://schemas.microsoft.com/office/drawing/2016/5/10/chartex" xmlns:cx5="http://schemas.microsoft.com/office/drawing/2016/5/11/chartex" xmlns:cx6="http://schemas.microsoft.com/office/drawing/2016/5/12/chartex" xmlns:cx7="http://schemas.microsoft.com/office/drawing/2016/5/13/chartex" xmlns:cx8="http://schemas.microsoft.com/office/drawing/2016/5/14/chartex" xmlns:mc="http://schemas.openxmlformats.org/markup-compatibility/2006" xmlns:aink="http://schemas.microsoft.com/office/drawing/2016/ink" xmlns:am3d="http://schemas.microsoft.com/office/drawing/2017/model3d" xmlns:o="urn:schemas-microsoft-com:office:office" xmlns:oel="http://schemas.microsoft.com/office/2019/extlst" xmlns:r="http://schemas.openxmlformats.org/officeDocument/2006/relationships" xmlns:m="http://schemas.openxmlformats.org/officeDocument/2006/math" xmlns:v="urn:schemas-microsoft-com:vml" xmlns:wp14="http://schemas.microsoft.com/office/word/2010/wordprocessingDrawing" xmlns:wp="http://schemas.openxmlformats.org/drawingml/2006/wordprocessingDrawing" xmlns:w10="urn:schemas-microsoft-com:office:word" xmlns:w="http://schemas.openxmlformats.org/wordprocessingml/2006/main" xmlns:w14="http://schemas.microsoft.com/office/word/2010/wordml" xmlns:w15="http://schemas.microsoft.com/office/word/2012/wordml" xmlns:w16cex="http://schemas.microsoft.com/office/word/2018/wordml/cex" xmlns:w16cid="http://schemas.microsoft.com/office/word/2016/wordml/cid" xmlns:w16="http://schemas.microsoft.com/office/word/2018/wordml" xmlns:w16sdtdh="http://schemas.microsoft.com/office/word/2020/wordml/sdtdatahash" xmlns:w16se="http://schemas.microsoft.com/office/word/2015/wordml/symex" xmlns:wpg="http://schemas.microsoft.com/office/word/2010/wordprocessingGroup" xmlns:wpi="http://schemas.microsoft.com/office/word/2010/wordprocessingInk" xmlns:wne="http://schemas.microsoft.com/office/word/2006/wordml" xmlns:wps="http://schemas.microsoft.com/office/word/2010/wordprocessingShape" mc:Ignorable="w14 w15 w16se w16cid w16 w16cex w16sdtdh wp14">
   <w:p>
     <w:pPr>
       <w:pStyle w:val="Header"/>
@@ -2204,7 +2287,7 @@
 </file>
 
 <file path=word/numbering.xml><?xml version="1.0" encoding="utf-8"?>
-<w:numbering xmlns:wpc="http://schemas.microsoft.com/office/word/2010/wordprocessingCanvas" xmlns:cx="http://schemas.microsoft.com/office/drawing/2014/chartex" xmlns:cx1="http://schemas.microsoft.com/office/drawing/2015/9/8/chartex" xmlns:cx2="http://schemas.microsoft.com/office/drawing/2015/10/21/chartex" xmlns:cx3="http://schemas.microsoft.com/office/drawing/2016/5/9/chartex" xmlns:cx4="http://schemas.microsoft.com/office/drawing/2016/5/10/chartex" xmlns:cx5="http://schemas.microsoft.com/office/drawing/2016/5/11/chartex" xmlns:cx6="http://schemas.microsoft.com/office/drawing/2016/5/12/chartex" xmlns:cx7="http://schemas.microsoft.com/office/drawing/2016/5/13/chartex" xmlns:cx8="http://schemas.microsoft.com/office/drawing/2016/5/14/chartex" xmlns:mc="http://schemas.openxmlformats.org/markup-compatibility/2006" xmlns:aink="http://schemas.microsoft.com/office/drawing/2016/ink" xmlns:am3d="http://schemas.microsoft.com/office/drawing/2017/model3d" xmlns:o="urn:schemas-microsoft-com:office:office" xmlns:r="http://schemas.openxmlformats.org/officeDocument/2006/relationships" xmlns:m="http://schemas.openxmlformats.org/officeDocument/2006/math" xmlns:v="urn:schemas-microsoft-com:vml" xmlns:wp14="http://schemas.microsoft.com/office/word/2010/wordprocessingDrawing" xmlns:wp="http://schemas.openxmlformats.org/drawingml/2006/wordprocessingDrawing" xmlns:w10="urn:schemas-microsoft-com:office:word" xmlns:w="http://schemas.openxmlformats.org/wordprocessingml/2006/main" xmlns:w14="http://schemas.microsoft.com/office/word/2010/wordml" xmlns:w15="http://schemas.microsoft.com/office/word/2012/wordml" xmlns:w16cex="http://schemas.microsoft.com/office/word/2018/wordml/cex" xmlns:w16cid="http://schemas.microsoft.com/office/word/2016/wordml/cid" xmlns:w16="http://schemas.microsoft.com/office/word/2018/wordml" xmlns:w16sdtdh="http://schemas.microsoft.com/office/word/2020/wordml/sdtdatahash" xmlns:w16se="http://schemas.microsoft.com/office/word/2015/wordml/symex" xmlns:wpg="http://schemas.microsoft.com/office/word/2010/wordprocessingGroup" xmlns:wpi="http://schemas.microsoft.com/office/word/2010/wordprocessingInk" xmlns:wne="http://schemas.microsoft.com/office/word/2006/wordml" xmlns:wps="http://schemas.microsoft.com/office/word/2010/wordprocessingShape" mc:Ignorable="w14 w15 w16se w16cid w16 w16cex w16sdtdh wp14">
+<w:numbering xmlns:wpc="http://schemas.microsoft.com/office/word/2010/wordprocessingCanvas" xmlns:cx="http://schemas.microsoft.com/office/drawing/2014/chartex" xmlns:cx1="http://schemas.microsoft.com/office/drawing/2015/9/8/chartex" xmlns:cx2="http://schemas.microsoft.com/office/drawing/2015/10/21/chartex" xmlns:cx3="http://schemas.microsoft.com/office/drawing/2016/5/9/chartex" xmlns:cx4="http://schemas.microsoft.com/office/drawing/2016/5/10/chartex" xmlns:cx5="http://schemas.microsoft.com/office/drawing/2016/5/11/chartex" xmlns:cx6="http://schemas.microsoft.com/office/drawing/2016/5/12/chartex" xmlns:cx7="http://schemas.microsoft.com/office/drawing/2016/5/13/chartex" xmlns:cx8="http://schemas.microsoft.com/office/drawing/2016/5/14/chartex" xmlns:mc="http://schemas.openxmlformats.org/markup-compatibility/2006" xmlns:aink="http://schemas.microsoft.com/office/drawing/2016/ink" xmlns:am3d="http://schemas.microsoft.com/office/drawing/2017/model3d" xmlns:o="urn:schemas-microsoft-com:office:office" xmlns:oel="http://schemas.microsoft.com/office/2019/extlst" xmlns:r="http://schemas.openxmlformats.org/officeDocument/2006/relationships" xmlns:m="http://schemas.openxmlformats.org/officeDocument/2006/math" xmlns:v="urn:schemas-microsoft-com:vml" xmlns:wp14="http://schemas.microsoft.com/office/word/2010/wordprocessingDrawing" xmlns:wp="http://schemas.openxmlformats.org/drawingml/2006/wordprocessingDrawing" xmlns:w10="urn:schemas-microsoft-com:office:word" xmlns:w="http://schemas.openxmlformats.org/wordprocessingml/2006/main" xmlns:w14="http://schemas.microsoft.com/office/word/2010/wordml" xmlns:w15="http://schemas.microsoft.com/office/word/2012/wordml" xmlns:w16cex="http://schemas.microsoft.com/office/word/2018/wordml/cex" xmlns:w16cid="http://schemas.microsoft.com/office/word/2016/wordml/cid" xmlns:w16="http://schemas.microsoft.com/office/word/2018/wordml" xmlns:w16sdtdh="http://schemas.microsoft.com/office/word/2020/wordml/sdtdatahash" xmlns:w16se="http://schemas.microsoft.com/office/word/2015/wordml/symex" xmlns:wpg="http://schemas.microsoft.com/office/word/2010/wordprocessingGroup" xmlns:wpi="http://schemas.microsoft.com/office/word/2010/wordprocessingInk" xmlns:wne="http://schemas.microsoft.com/office/word/2006/wordml" xmlns:wps="http://schemas.microsoft.com/office/word/2010/wordprocessingShape" mc:Ignorable="w14 w15 w16se w16cid w16 w16cex w16sdtdh wp14">
   <w:abstractNum w:abstractNumId="0" w15:restartNumberingAfterBreak="0">
     <w:nsid w:val="347112B6"/>
     <w:multiLevelType w:val="hybridMultilevel"/>
@@ -2747,22 +2830,22 @@
       </w:rPr>
     </w:lvl>
   </w:abstractNum>
-  <w:num w:numId="1">
+  <w:num w:numId="1" w16cid:durableId="2080708858">
     <w:abstractNumId w:val="1"/>
   </w:num>
-  <w:num w:numId="2">
+  <w:num w:numId="2" w16cid:durableId="1256742450">
     <w:abstractNumId w:val="0"/>
   </w:num>
-  <w:num w:numId="3">
+  <w:num w:numId="3" w16cid:durableId="550385750">
     <w:abstractNumId w:val="3"/>
   </w:num>
-  <w:num w:numId="4">
+  <w:num w:numId="4" w16cid:durableId="698899126">
     <w:abstractNumId w:val="4"/>
   </w:num>
-  <w:num w:numId="5">
+  <w:num w:numId="5" w16cid:durableId="1077441624">
     <w:abstractNumId w:val="2"/>
   </w:num>
-  <w:num w:numId="6">
+  <w:num w:numId="6" w16cid:durableId="1058044600">
     <w:abstractNumId w:val="5"/>
   </w:num>
 </w:numbering>
@@ -3324,6 +3407,7 @@
   <w:style w:type="character" w:default="1" w:styleId="DefaultParagraphFont">
     <w:name w:val="Default Paragraph Font"/>
     <w:uiPriority w:val="1"/>
+    <w:semiHidden/>
     <w:unhideWhenUsed/>
   </w:style>
   <w:style w:type="table" w:default="1" w:styleId="TableNormal">

</xml_diff>

<commit_message>
Updated lit assignment to CAS SciFinder n
</commit_message>
<xml_diff>
--- a/img/lit-assignment.docx
+++ b/img/lit-assignment.docx
@@ -164,7 +164,18 @@
         <w:t>, navigate to</w:t>
       </w:r>
       <w:r>
-        <w:t xml:space="preserve"> the “</w:t>
+        <w:t xml:space="preserve"> “</w:t>
+      </w:r>
+      <w:r>
+        <w:t xml:space="preserve">CAS </w:t>
+      </w:r>
+      <w:proofErr w:type="spellStart"/>
+      <w:r>
+        <w:t>SciFinder</w:t>
+      </w:r>
+      <w:proofErr w:type="spellEnd"/>
+      <w:r>
+        <w:t xml:space="preserve">, and the </w:t>
       </w:r>
       <w:proofErr w:type="spellStart"/>
       <w:r>
@@ -193,7 +204,7 @@
           <w:b/>
           <w:bCs/>
         </w:rPr>
-        <w:t>S</w:t>
+        <w:t>C</w:t>
       </w:r>
       <w:r>
         <w:t xml:space="preserve"> </w:t>
@@ -326,6 +337,9 @@
     </w:p>
     <w:p>
       <w:r>
+        <w:rPr>
+          <w:noProof/>
+        </w:rPr>
         <w:drawing>
           <wp:inline distT="0" distB="0" distL="0" distR="0" wp14:anchorId="12245492" wp14:editId="69E5EC7B">
             <wp:extent cx="4789715" cy="734654"/>
@@ -535,7 +549,7 @@
         <w:t>After you have found the structure using the substance identifier, no</w:t>
       </w:r>
       <w:r>
-        <w:t xml:space="preserve">tice the “Get References” link above the structure of </w:t>
+        <w:t xml:space="preserve">tice the “References” link above the structure of </w:t>
       </w:r>
       <w:r>
         <w:t>d</w:t>
@@ -550,13 +564,10 @@
         <w:t xml:space="preserve"> </w:t>
       </w:r>
       <w:r>
-        <w:t>Click this link and retrieve references related to “biological study</w:t>
-      </w:r>
-      <w:r>
-        <w:t>.</w:t>
-      </w:r>
-      <w:r>
-        <w:t>”</w:t>
+        <w:t xml:space="preserve">Click this link and </w:t>
+      </w:r>
+      <w:r>
+        <w:t>Filter the results by Substance Role &gt; “Biological Study.”</w:t>
       </w:r>
       <w:r>
         <w:t xml:space="preserve">  How many are there?</w:t>
@@ -570,7 +581,13 @@
         <w:ind w:left="720"/>
       </w:pPr>
       <w:r>
-        <w:t>Using the “Analyze” function in the left tool bar, w</w:t>
+        <w:t xml:space="preserve">Using the </w:t>
+      </w:r>
+      <w:r>
+        <w:t xml:space="preserve">Author, Organization, and Publication Name sections in the Filter pane, </w:t>
+      </w:r>
+      <w:r>
+        <w:t>w</w:t>
       </w:r>
       <w:r>
         <w:t xml:space="preserve">hat </w:t>
@@ -605,6 +622,11 @@
       <w:r>
         <w:t>What journal has published the most papers?</w:t>
       </w:r>
+    </w:p>
+    <w:p>
+      <w:pPr>
+        <w:ind w:left="720"/>
+      </w:pPr>
     </w:p>
     <w:p/>
     <w:p>
@@ -616,13 +638,22 @@
         </w:numPr>
       </w:pPr>
       <w:r>
-        <w:t>Refine</w:t>
-      </w:r>
-      <w:r>
-        <w:t xml:space="preserve"> the retrieved references </w:t>
-      </w:r>
-      <w:r>
-        <w:t>by the topic “</w:t>
+        <w:t>Search within</w:t>
+      </w:r>
+      <w:r>
+        <w:t xml:space="preserve"> the references</w:t>
+      </w:r>
+      <w:r>
+        <w:t xml:space="preserve"> (filtering by biological study still)</w:t>
+      </w:r>
+      <w:r>
+        <w:t xml:space="preserve"> </w:t>
+      </w:r>
+      <w:r>
+        <w:t xml:space="preserve">for </w:t>
+      </w:r>
+      <w:r>
+        <w:t>“</w:t>
       </w:r>
       <w:r>
         <w:t>COVID-19</w:t>
@@ -630,15 +661,20 @@
       <w:r>
         <w:t xml:space="preserve">”. </w:t>
       </w:r>
+    </w:p>
+    <w:p>
+      <w:pPr>
+        <w:ind w:left="360"/>
+      </w:pPr>
       <w:r>
         <w:rPr>
           <w:noProof/>
         </w:rPr>
         <w:drawing>
-          <wp:inline distT="0" distB="0" distL="0" distR="0" wp14:anchorId="0EF2C9B1" wp14:editId="6A7ED83D">
-            <wp:extent cx="2663301" cy="2095039"/>
-            <wp:effectExtent l="0" t="0" r="3810" b="635"/>
-            <wp:docPr id="1" name="Picture 1" descr="Graphical user interface, text, application, email&#10;&#10;Description automatically generated"/>
+          <wp:inline distT="0" distB="0" distL="0" distR="0" wp14:anchorId="366E0DC7" wp14:editId="63217C02">
+            <wp:extent cx="1625600" cy="1158322"/>
+            <wp:effectExtent l="0" t="0" r="0" b="0"/>
+            <wp:docPr id="1" name="Picture 1" descr="Graphical user interface, text, application, chat or text message&#10;&#10;Description automatically generated"/>
             <wp:cNvGraphicFramePr>
               <a:graphicFrameLocks xmlns:a="http://schemas.openxmlformats.org/drawingml/2006/main" noChangeAspect="1"/>
             </wp:cNvGraphicFramePr>
@@ -646,18 +682,366 @@
               <a:graphicData uri="http://schemas.openxmlformats.org/drawingml/2006/picture">
                 <pic:pic xmlns:pic="http://schemas.openxmlformats.org/drawingml/2006/picture">
                   <pic:nvPicPr>
-                    <pic:cNvPr id="1" name="Picture 1" descr="Graphical user interface, text, application, email&#10;&#10;Description automatically generated"/>
+                    <pic:cNvPr id="1" name="Picture 1" descr="Graphical user interface, text, application, chat or text message&#10;&#10;Description automatically generated"/>
+                    <pic:cNvPicPr/>
+                  </pic:nvPicPr>
+                  <pic:blipFill>
+                    <a:blip r:embed="rId11"/>
+                    <a:stretch>
+                      <a:fillRect/>
+                    </a:stretch>
+                  </pic:blipFill>
+                  <pic:spPr>
+                    <a:xfrm>
+                      <a:off x="0" y="0"/>
+                      <a:ext cx="1646414" cy="1173153"/>
+                    </a:xfrm>
+                    <a:prstGeom prst="rect">
+                      <a:avLst/>
+                    </a:prstGeom>
+                  </pic:spPr>
+                </pic:pic>
+              </a:graphicData>
+            </a:graphic>
+          </wp:inline>
+        </w:drawing>
+      </w:r>
+    </w:p>
+    <w:p>
+      <w:pPr>
+        <w:pStyle w:val="ListParagraph"/>
+        <w:numPr>
+          <w:ilvl w:val="1"/>
+          <w:numId w:val="1"/>
+        </w:numPr>
+      </w:pPr>
+      <w:r>
+        <w:t>How many results are there</w:t>
+      </w:r>
+      <w:r>
+        <w:t>?</w:t>
+      </w:r>
+    </w:p>
+    <w:p/>
+    <w:p>
+      <w:pPr>
+        <w:pStyle w:val="ListParagraph"/>
+        <w:numPr>
+          <w:ilvl w:val="1"/>
+          <w:numId w:val="1"/>
+        </w:numPr>
+      </w:pPr>
+      <w:r>
+        <w:t>Which article has been cited the most?</w:t>
+      </w:r>
+      <w:r>
+        <w:t xml:space="preserve"> (Sort by</w:t>
+      </w:r>
+      <w:r>
+        <w:t xml:space="preserve"> Times Cited</w:t>
+      </w:r>
+      <w:r>
+        <w:t xml:space="preserve"> </w:t>
+      </w:r>
+      <w:r>
+        <w:rPr>
+          <w:noProof/>
+        </w:rPr>
+        <w:drawing>
+          <wp:inline distT="0" distB="0" distL="0" distR="0" wp14:anchorId="3A7356D6" wp14:editId="0AD49E24">
+            <wp:extent cx="1348509" cy="455902"/>
+            <wp:effectExtent l="0" t="0" r="0" b="1905"/>
+            <wp:docPr id="7" name="Picture 7" descr="Graphical user interface, text, application&#10;&#10;Description automatically generated"/>
+            <wp:cNvGraphicFramePr>
+              <a:graphicFrameLocks xmlns:a="http://schemas.openxmlformats.org/drawingml/2006/main" noChangeAspect="1"/>
+            </wp:cNvGraphicFramePr>
+            <a:graphic xmlns:a="http://schemas.openxmlformats.org/drawingml/2006/main">
+              <a:graphicData uri="http://schemas.openxmlformats.org/drawingml/2006/picture">
+                <pic:pic xmlns:pic="http://schemas.openxmlformats.org/drawingml/2006/picture">
+                  <pic:nvPicPr>
+                    <pic:cNvPr id="7" name="Picture 7" descr="Graphical user interface, text, application&#10;&#10;Description automatically generated"/>
+                    <pic:cNvPicPr/>
+                  </pic:nvPicPr>
+                  <pic:blipFill>
+                    <a:blip r:embed="rId12"/>
+                    <a:stretch>
+                      <a:fillRect/>
+                    </a:stretch>
+                  </pic:blipFill>
+                  <pic:spPr>
+                    <a:xfrm>
+                      <a:off x="0" y="0"/>
+                      <a:ext cx="1418263" cy="479484"/>
+                    </a:xfrm>
+                    <a:prstGeom prst="rect">
+                      <a:avLst/>
+                    </a:prstGeom>
+                  </pic:spPr>
+                </pic:pic>
+              </a:graphicData>
+            </a:graphic>
+          </wp:inline>
+        </w:drawing>
+      </w:r>
+      <w:r>
+        <w:t xml:space="preserve"> </w:t>
+      </w:r>
+      <w:r>
+        <w:t xml:space="preserve">) Write a sentence about the article and </w:t>
+      </w:r>
+      <w:r>
+        <w:rPr>
+          <w:b/>
+          <w:bCs/>
+        </w:rPr>
+        <w:t>c</w:t>
+      </w:r>
+      <w:r>
+        <w:rPr>
+          <w:b/>
+          <w:bCs/>
+        </w:rPr>
+        <w:t xml:space="preserve">ite </w:t>
+      </w:r>
+      <w:r>
+        <w:t>it</w:t>
+      </w:r>
+      <w:r>
+        <w:t xml:space="preserve"> here.</w:t>
+      </w:r>
+    </w:p>
+    <w:p>
+      <w:pPr>
+        <w:pStyle w:val="ListParagraph"/>
+      </w:pPr>
+    </w:p>
+    <w:p>
+      <w:pPr>
+        <w:pStyle w:val="ListParagraph"/>
+      </w:pPr>
+    </w:p>
+    <w:p>
+      <w:pPr>
+        <w:pStyle w:val="ListParagraph"/>
+      </w:pPr>
+    </w:p>
+    <w:p>
+      <w:pPr>
+        <w:pStyle w:val="ListParagraph"/>
+      </w:pPr>
+    </w:p>
+    <w:p>
+      <w:pPr>
+        <w:pStyle w:val="ListParagraph"/>
+        <w:numPr>
+          <w:ilvl w:val="0"/>
+          <w:numId w:val="1"/>
+        </w:numPr>
+      </w:pPr>
+      <w:r>
+        <w:rPr>
+          <w:b/>
+          <w:bCs/>
+        </w:rPr>
+        <w:t>Searching by topic</w:t>
+      </w:r>
+      <w:r>
+        <w:rPr>
+          <w:b/>
+          <w:bCs/>
+        </w:rPr>
+        <w:t xml:space="preserve"> and combining answer sets: </w:t>
+      </w:r>
+      <w:r>
+        <w:t xml:space="preserve">Use </w:t>
+      </w:r>
+      <w:proofErr w:type="spellStart"/>
+      <w:r>
+        <w:t>SciFinder</w:t>
+      </w:r>
+      <w:proofErr w:type="spellEnd"/>
+      <w:r>
+        <w:t xml:space="preserve"> </w:t>
+      </w:r>
+      <w:r>
+        <w:t>to search for articles</w:t>
+      </w:r>
+      <w:r>
+        <w:t xml:space="preserve"> (</w:t>
+      </w:r>
+      <w:r>
+        <w:rPr>
+          <w:b/>
+          <w:bCs/>
+        </w:rPr>
+        <w:t>References</w:t>
+      </w:r>
+      <w:r>
+        <w:t>)</w:t>
+      </w:r>
+      <w:r>
+        <w:t xml:space="preserve"> on the role of aerosols in coronavirus transmissio</w:t>
+      </w:r>
+      <w:r>
+        <w:t>n (or how much aerosols contribute to coronavirus transmission)</w:t>
+      </w:r>
+      <w:r>
+        <w:t>.</w:t>
+      </w:r>
+      <w:r>
+        <w:t xml:space="preserve"> Search using whatever </w:t>
+      </w:r>
+      <w:r>
+        <w:t>phrasing</w:t>
+      </w:r>
+      <w:r>
+        <w:t xml:space="preserve"> you prefe</w:t>
+      </w:r>
+      <w:r>
+        <w:t>r</w:t>
+      </w:r>
+      <w:r>
+        <w:t>.</w:t>
+      </w:r>
+    </w:p>
+    <w:p>
+      <w:pPr>
+        <w:ind w:left="720"/>
+      </w:pPr>
+    </w:p>
+    <w:p>
+      <w:pPr>
+        <w:pStyle w:val="ListParagraph"/>
+        <w:numPr>
+          <w:ilvl w:val="1"/>
+          <w:numId w:val="1"/>
+        </w:numPr>
+      </w:pPr>
+      <w:r>
+        <w:t xml:space="preserve">Save one set of answers using </w:t>
+      </w:r>
+      <w:r>
+        <w:t>Save and Alert button</w:t>
+      </w:r>
+      <w:r>
+        <w:t>.</w:t>
+      </w:r>
+      <w:r>
+        <w:t xml:space="preserve"> Give it a useful title.</w:t>
+      </w:r>
+      <w:r>
+        <w:t xml:space="preserve"> How many references did you find?</w:t>
+      </w:r>
+    </w:p>
+    <w:p>
+      <w:pPr>
+        <w:ind w:left="1080"/>
+      </w:pPr>
+    </w:p>
+    <w:p>
+      <w:pPr>
+        <w:pStyle w:val="ListParagraph"/>
+        <w:ind w:left="1440"/>
+      </w:pPr>
+    </w:p>
+    <w:p>
+      <w:pPr>
+        <w:pStyle w:val="ListParagraph"/>
+        <w:numPr>
+          <w:ilvl w:val="1"/>
+          <w:numId w:val="1"/>
+        </w:numPr>
+      </w:pPr>
+      <w:r>
+        <w:t>Try another phrasing of your search</w:t>
+      </w:r>
+      <w:r>
+        <w:t xml:space="preserve">.  </w:t>
+      </w:r>
+      <w:r>
+        <w:t>How many referen</w:t>
+      </w:r>
+      <w:r>
+        <w:t>ces did you find?</w:t>
+      </w:r>
+    </w:p>
+    <w:p>
+      <w:pPr>
+        <w:pStyle w:val="ListParagraph"/>
+      </w:pPr>
+    </w:p>
+    <w:p>
+      <w:pPr>
+        <w:pStyle w:val="ListParagraph"/>
+      </w:pPr>
+    </w:p>
+    <w:p>
+      <w:pPr>
+        <w:pStyle w:val="ListParagraph"/>
+        <w:numPr>
+          <w:ilvl w:val="1"/>
+          <w:numId w:val="1"/>
+        </w:numPr>
+      </w:pPr>
+      <w:r>
+        <w:rPr>
+          <w:b/>
+          <w:bCs/>
+        </w:rPr>
+        <w:t>These were two different searches but looking for the same results, so let’s combine our answer set</w:t>
+      </w:r>
+      <w:r>
+        <w:rPr>
+          <w:b/>
+          <w:bCs/>
+        </w:rPr>
+        <w:t>s in some way</w:t>
+      </w:r>
+      <w:r>
+        <w:rPr>
+          <w:b/>
+          <w:bCs/>
+        </w:rPr>
+        <w:t>. Using your result from b</w:t>
+      </w:r>
+      <w:r>
+        <w:rPr>
+          <w:b/>
+          <w:bCs/>
+        </w:rPr>
+        <w:t xml:space="preserve">, </w:t>
+      </w:r>
+      <w:r>
+        <w:t>choose combine answer sets (</w:t>
+      </w:r>
+      <w:r>
+        <w:rPr>
+          <w:noProof/>
+        </w:rPr>
+        <w:drawing>
+          <wp:inline distT="0" distB="0" distL="0" distR="0" wp14:anchorId="7B63EEA2" wp14:editId="3AE81FD8">
+            <wp:extent cx="1181735" cy="399917"/>
+            <wp:effectExtent l="0" t="0" r="0" b="0"/>
+            <wp:docPr id="8" name="Picture 8" descr="Graphical user interface, text, application, chat or text message&#10;&#10;Description automatically generated"/>
+            <wp:cNvGraphicFramePr>
+              <a:graphicFrameLocks xmlns:a="http://schemas.openxmlformats.org/drawingml/2006/main" noChangeAspect="1"/>
+            </wp:cNvGraphicFramePr>
+            <a:graphic xmlns:a="http://schemas.openxmlformats.org/drawingml/2006/main">
+              <a:graphicData uri="http://schemas.openxmlformats.org/drawingml/2006/picture">
+                <pic:pic xmlns:pic="http://schemas.openxmlformats.org/drawingml/2006/picture">
+                  <pic:nvPicPr>
+                    <pic:cNvPr id="8" name="Picture 8" descr="Graphical user interface, text, application, chat or text message&#10;&#10;Description automatically generated"/>
                     <pic:cNvPicPr/>
                   </pic:nvPicPr>
                   <pic:blipFill rotWithShape="1">
-                    <a:blip r:embed="rId11"/>
-                    <a:srcRect r="11578" b="4187"/>
+                    <a:blip r:embed="rId13"/>
+                    <a:srcRect t="20259"/>
                     <a:stretch/>
                   </pic:blipFill>
                   <pic:spPr bwMode="auto">
                     <a:xfrm>
                       <a:off x="0" y="0"/>
-                      <a:ext cx="2673468" cy="2103037"/>
+                      <a:ext cx="1201214" cy="406509"/>
                     </a:xfrm>
                     <a:prstGeom prst="rect">
                       <a:avLst/>
@@ -677,6 +1061,28 @@
           </wp:inline>
         </w:drawing>
       </w:r>
+      <w:r>
+        <w:t>)</w:t>
+      </w:r>
+      <w:r>
+        <w:t xml:space="preserve"> </w:t>
+      </w:r>
+      <w:r>
+        <w:t xml:space="preserve">and add or interest your results (depending on whether you want fewer or more results!), </w:t>
+      </w:r>
+      <w:r>
+        <w:t xml:space="preserve">and </w:t>
+      </w:r>
+      <w:r>
+        <w:t>select your saved answers from A and the combine option. how many total results do you have now?</w:t>
+      </w:r>
+    </w:p>
+    <w:p/>
+    <w:p/>
+    <w:p>
+      <w:pPr>
+        <w:pStyle w:val="ListParagraph"/>
+      </w:pPr>
     </w:p>
     <w:p>
       <w:pPr>
@@ -687,29 +1093,633 @@
         </w:numPr>
       </w:pPr>
       <w:r>
-        <w:t>How many results are there</w:t>
+        <w:t>Choose an article</w:t>
+      </w:r>
+      <w:r>
+        <w:t xml:space="preserve"> from the combined results</w:t>
+      </w:r>
+      <w:r>
+        <w:t xml:space="preserve"> that looks interesting and </w:t>
+      </w:r>
+      <w:r>
+        <w:rPr>
+          <w:b/>
+          <w:bCs/>
+        </w:rPr>
+        <w:t>cite</w:t>
+      </w:r>
+      <w:r>
+        <w:t xml:space="preserve"> it</w:t>
       </w:r>
       <w:r>
         <w:t xml:space="preserve"> </w:t>
       </w:r>
       <w:r>
-        <w:rPr>
-          <w:b/>
-          <w:bCs/>
-        </w:rPr>
-        <w:t>after removing duplicates (</w:t>
-      </w:r>
-      <w:r>
-        <w:rPr>
-          <w:b/>
-          <w:bCs/>
+        <w:t>here in a sentence.</w:t>
+      </w:r>
+    </w:p>
+    <w:p/>
+    <w:p>
+      <w:pPr>
+        <w:ind w:left="360"/>
+        <w:rPr>
+          <w:b/>
+          <w:bCs/>
+        </w:rPr>
+      </w:pPr>
+    </w:p>
+    <w:p>
+      <w:pPr>
+        <w:ind w:left="360"/>
+        <w:rPr>
+          <w:b/>
+          <w:bCs/>
+        </w:rPr>
+      </w:pPr>
+      <w:r>
+        <w:rPr>
+          <w:b/>
+          <w:bCs/>
+        </w:rPr>
+        <w:t xml:space="preserve">Combining, intersecting, and excluding answer sets from can be invaluable as you </w:t>
+      </w:r>
+      <w:r>
+        <w:rPr>
+          <w:b/>
+          <w:bCs/>
+        </w:rPr>
+        <w:t xml:space="preserve">investigate </w:t>
+      </w:r>
+      <w:r>
+        <w:rPr>
+          <w:b/>
+          <w:bCs/>
+        </w:rPr>
+        <w:t>your research topic.</w:t>
+      </w:r>
+      <w:r>
+        <w:rPr>
+          <w:b/>
+          <w:bCs/>
+        </w:rPr>
+        <w:t xml:space="preserve"> </w:t>
+      </w:r>
+    </w:p>
+    <w:p/>
+    <w:p>
+      <w:pPr>
+        <w:pStyle w:val="ListParagraph"/>
+        <w:numPr>
+          <w:ilvl w:val="0"/>
+          <w:numId w:val="1"/>
+        </w:numPr>
+      </w:pPr>
+      <w:r>
+        <w:rPr>
+          <w:b/>
+          <w:bCs/>
+        </w:rPr>
+        <w:t xml:space="preserve">References: Author Name. </w:t>
+      </w:r>
+      <w:r>
+        <w:t xml:space="preserve">How many </w:t>
+      </w:r>
+      <w:r>
+        <w:t>journal publications</w:t>
+      </w:r>
+      <w:r>
+        <w:t xml:space="preserve"> does Dr. </w:t>
+      </w:r>
+      <w:r>
+        <w:t>Frances</w:t>
+      </w:r>
+      <w:r>
+        <w:t xml:space="preserve"> </w:t>
+      </w:r>
+      <w:r>
+        <w:t>H</w:t>
+      </w:r>
+      <w:r>
+        <w:t xml:space="preserve">. </w:t>
+      </w:r>
+      <w:r>
+        <w:t>Arnold</w:t>
+      </w:r>
+      <w:r>
+        <w:t xml:space="preserve"> have? </w:t>
+      </w:r>
+    </w:p>
+    <w:p/>
+    <w:p/>
+    <w:p>
+      <w:pPr>
+        <w:ind w:left="720"/>
+      </w:pPr>
+      <w:r>
+        <w:t xml:space="preserve">Name one university at which </w:t>
+      </w:r>
+      <w:r>
+        <w:t xml:space="preserve">Dr. </w:t>
+      </w:r>
+      <w:r>
+        <w:t>Arnold</w:t>
+      </w:r>
+      <w:r>
+        <w:t xml:space="preserve"> </w:t>
+      </w:r>
+      <w:r>
+        <w:t xml:space="preserve">has </w:t>
+      </w:r>
+      <w:r>
+        <w:t>performed research</w:t>
+      </w:r>
+      <w:r>
+        <w:t>.</w:t>
+      </w:r>
+    </w:p>
+    <w:p>
+      <w:pPr>
+        <w:ind w:left="720"/>
+      </w:pPr>
+    </w:p>
+    <w:p>
+      <w:pPr>
+        <w:ind w:left="720"/>
+      </w:pPr>
+    </w:p>
+    <w:p>
+      <w:pPr>
+        <w:ind w:firstLine="720"/>
+      </w:pPr>
+      <w:r>
+        <w:t xml:space="preserve">What is the title of Dr. </w:t>
+      </w:r>
+      <w:r>
+        <w:t>Arnold’s</w:t>
+      </w:r>
+      <w:r>
+        <w:t xml:space="preserve"> most recent publication? </w:t>
+      </w:r>
+      <w:r>
+        <w:rPr>
+          <w:b/>
+          <w:bCs/>
+        </w:rPr>
+        <w:t>Cite</w:t>
+      </w:r>
+      <w:r>
+        <w:t xml:space="preserve"> </w:t>
+      </w:r>
+      <w:r>
+        <w:t>the article here.</w:t>
+      </w:r>
+    </w:p>
+    <w:p/>
+    <w:p/>
+    <w:p>
+      <w:pPr>
+        <w:pStyle w:val="ListParagraph"/>
+        <w:numPr>
+          <w:ilvl w:val="0"/>
+          <w:numId w:val="1"/>
+        </w:numPr>
+      </w:pPr>
+      <w:r>
+        <w:rPr>
+          <w:b/>
+          <w:bCs/>
+        </w:rPr>
+        <w:t xml:space="preserve">Finding specific journal articles: </w:t>
+      </w:r>
+      <w:r>
+        <w:t>L</w:t>
+      </w:r>
+      <w:r>
+        <w:t>ocate the following article</w:t>
+      </w:r>
+      <w:r>
+        <w:t xml:space="preserve"> in SciFinder:</w:t>
+      </w:r>
+    </w:p>
+    <w:p/>
+    <w:p>
+      <w:pPr>
+        <w:spacing w:after="200" w:line="276" w:lineRule="auto"/>
+        <w:ind w:left="720"/>
+        <w:rPr>
+          <w:szCs w:val="20"/>
+          <w:lang w:bidi="ar-SA"/>
+        </w:rPr>
+      </w:pPr>
+      <w:proofErr w:type="spellStart"/>
+      <w:r>
+        <w:rPr>
+          <w:szCs w:val="20"/>
+          <w:lang w:bidi="ar-SA"/>
+        </w:rPr>
+        <w:t>Kolpin</w:t>
+      </w:r>
+      <w:proofErr w:type="spellEnd"/>
+      <w:r>
+        <w:rPr>
+          <w:szCs w:val="20"/>
+          <w:lang w:bidi="ar-SA"/>
+        </w:rPr>
+        <w:t xml:space="preserve">, </w:t>
+      </w:r>
+      <w:r>
+        <w:rPr>
+          <w:szCs w:val="20"/>
+          <w:lang w:bidi="ar-SA"/>
+        </w:rPr>
+        <w:t>et al.</w:t>
+      </w:r>
+      <w:r>
+        <w:rPr>
+          <w:szCs w:val="20"/>
+          <w:lang w:bidi="ar-SA"/>
+        </w:rPr>
+        <w:t xml:space="preserve"> </w:t>
+      </w:r>
+      <w:r>
+        <w:rPr>
+          <w:szCs w:val="20"/>
+          <w:lang w:bidi="ar-SA"/>
+        </w:rPr>
+        <w:t xml:space="preserve"> </w:t>
+      </w:r>
+      <w:r>
+        <w:rPr>
+          <w:szCs w:val="20"/>
+          <w:lang w:bidi="ar-SA"/>
+        </w:rPr>
+        <w:t xml:space="preserve">Pharmaceuticals, Hormones, and Other Wastewater Organic Contaminants in U.S. Streams, 1999-2000: A National Reconnaissance.  </w:t>
+      </w:r>
+      <w:r>
+        <w:rPr>
+          <w:i/>
+          <w:szCs w:val="20"/>
+          <w:lang w:bidi="ar-SA"/>
+        </w:rPr>
+        <w:t>Environ. Sci. Technol</w:t>
+      </w:r>
+      <w:r>
+        <w:rPr>
+          <w:szCs w:val="20"/>
+          <w:lang w:bidi="ar-SA"/>
+        </w:rPr>
+        <w:t xml:space="preserve">. </w:t>
+      </w:r>
+      <w:r>
+        <w:rPr>
+          <w:szCs w:val="20"/>
+          <w:lang w:bidi="ar-SA"/>
+        </w:rPr>
+        <w:t xml:space="preserve"> </w:t>
+      </w:r>
+      <w:r>
+        <w:rPr>
+          <w:b/>
+          <w:szCs w:val="20"/>
+          <w:lang w:bidi="ar-SA"/>
+        </w:rPr>
+        <w:t>2002</w:t>
+      </w:r>
+      <w:r>
+        <w:rPr>
+          <w:szCs w:val="20"/>
+          <w:lang w:bidi="ar-SA"/>
+        </w:rPr>
+        <w:t xml:space="preserve">, </w:t>
+      </w:r>
+      <w:r>
+        <w:rPr>
+          <w:i/>
+          <w:szCs w:val="20"/>
+          <w:lang w:bidi="ar-SA"/>
+        </w:rPr>
+        <w:t>36</w:t>
+      </w:r>
+      <w:r>
+        <w:rPr>
+          <w:szCs w:val="20"/>
+          <w:lang w:bidi="ar-SA"/>
+        </w:rPr>
+        <w:t>, 1202</w:t>
+      </w:r>
+      <w:r>
+        <w:rPr>
+          <w:szCs w:val="20"/>
+          <w:lang w:bidi="ar-SA"/>
+        </w:rPr>
+        <w:t>.</w:t>
+      </w:r>
+    </w:p>
+    <w:p>
+      <w:pPr>
+        <w:spacing w:after="200" w:line="276" w:lineRule="auto"/>
+        <w:ind w:left="720"/>
+        <w:rPr>
+          <w:szCs w:val="20"/>
+          <w:lang w:bidi="ar-SA"/>
+        </w:rPr>
+      </w:pPr>
+      <w:r>
+        <w:rPr>
+          <w:szCs w:val="20"/>
+          <w:lang w:bidi="ar-SA"/>
+        </w:rPr>
+        <w:t>You can try (1) Searching the title in SciFinder (2) G</w:t>
+      </w:r>
+      <w:r>
+        <w:rPr>
+          <w:szCs w:val="20"/>
+          <w:lang w:bidi="ar-SA"/>
+        </w:rPr>
+        <w:t>oogle the citation and find the DOI number</w:t>
+      </w:r>
+      <w:r>
+        <w:rPr>
+          <w:szCs w:val="20"/>
+          <w:lang w:bidi="ar-SA"/>
+        </w:rPr>
+        <w:t>,</w:t>
+      </w:r>
+      <w:r>
+        <w:rPr>
+          <w:szCs w:val="20"/>
+          <w:lang w:bidi="ar-SA"/>
+        </w:rPr>
+        <w:t xml:space="preserve"> then paste that into </w:t>
+      </w:r>
+      <w:proofErr w:type="spellStart"/>
+      <w:r>
+        <w:rPr>
+          <w:szCs w:val="20"/>
+          <w:lang w:bidi="ar-SA"/>
+        </w:rPr>
+        <w:t>SciFinder’s</w:t>
+      </w:r>
+      <w:proofErr w:type="spellEnd"/>
+      <w:r>
+        <w:rPr>
+          <w:szCs w:val="20"/>
+          <w:lang w:bidi="ar-SA"/>
+        </w:rPr>
+        <w:t xml:space="preserve"> search.</w:t>
+      </w:r>
+      <w:r>
+        <w:rPr>
+          <w:b/>
+          <w:bCs/>
+          <w:szCs w:val="20"/>
+          <w:lang w:bidi="ar-SA"/>
+        </w:rPr>
+        <w:t xml:space="preserve"> </w:t>
+      </w:r>
+      <w:r>
+        <w:rPr>
+          <w:szCs w:val="20"/>
+          <w:lang w:bidi="ar-SA"/>
+        </w:rPr>
+        <w:t>(3)</w:t>
+      </w:r>
+      <w:r>
+        <w:rPr>
+          <w:b/>
+          <w:bCs/>
+          <w:szCs w:val="20"/>
+          <w:lang w:bidi="ar-SA"/>
+        </w:rPr>
+        <w:t xml:space="preserve"> </w:t>
+      </w:r>
+      <w:r>
+        <w:rPr>
+          <w:szCs w:val="20"/>
+          <w:lang w:bidi="ar-SA"/>
+        </w:rPr>
+        <w:t xml:space="preserve">If you cannot find the article from Google, try pasting the citation into </w:t>
+      </w:r>
+      <w:hyperlink r:id="rId14" w:history="1">
+        <w:r>
+          <w:rPr>
+            <w:rStyle w:val="Hyperlink"/>
+            <w:szCs w:val="20"/>
+            <w:lang w:bidi="ar-SA"/>
+          </w:rPr>
+          <w:t>https://search.crossref.org/</w:t>
+        </w:r>
+      </w:hyperlink>
+      <w:r>
+        <w:rPr>
+          <w:szCs w:val="20"/>
+          <w:lang w:bidi="ar-SA"/>
+        </w:rPr>
+        <w:t>.</w:t>
+      </w:r>
+    </w:p>
+    <w:p>
+      <w:pPr>
+        <w:spacing w:after="200" w:line="276" w:lineRule="auto"/>
+        <w:ind w:left="720"/>
+        <w:rPr>
+          <w:b/>
+          <w:bCs/>
+          <w:szCs w:val="20"/>
+          <w:lang w:bidi="ar-SA"/>
+        </w:rPr>
+      </w:pPr>
+      <w:r>
+        <w:rPr>
+          <w:szCs w:val="20"/>
+          <w:lang w:bidi="ar-SA"/>
+        </w:rPr>
+        <w:t xml:space="preserve">Once you have the journal article in </w:t>
+      </w:r>
+      <w:proofErr w:type="spellStart"/>
+      <w:r>
+        <w:rPr>
+          <w:szCs w:val="20"/>
+          <w:lang w:bidi="ar-SA"/>
+        </w:rPr>
+        <w:t>SciFinder</w:t>
+      </w:r>
+      <w:proofErr w:type="spellEnd"/>
+      <w:r>
+        <w:rPr>
+          <w:szCs w:val="20"/>
+          <w:lang w:bidi="ar-SA"/>
+        </w:rPr>
+        <w:t>, c</w:t>
+      </w:r>
+      <w:r>
+        <w:rPr>
+          <w:szCs w:val="20"/>
+          <w:lang w:bidi="ar-SA"/>
+        </w:rPr>
+        <w:t>lick on “</w:t>
+      </w:r>
+      <w:r>
+        <w:rPr>
+          <w:szCs w:val="20"/>
+          <w:lang w:bidi="ar-SA"/>
+        </w:rPr>
+        <w:t>View PDF</w:t>
+      </w:r>
+      <w:r>
+        <w:rPr>
+          <w:szCs w:val="20"/>
+          <w:lang w:bidi="ar-SA"/>
+        </w:rPr>
+        <w:t>”</w:t>
+      </w:r>
+      <w:r>
+        <w:rPr>
+          <w:szCs w:val="20"/>
+          <w:lang w:bidi="ar-SA"/>
+        </w:rPr>
+        <w:t xml:space="preserve"> (or Full Text &gt; DOI)</w:t>
+      </w:r>
+      <w:r>
+        <w:rPr>
+          <w:szCs w:val="20"/>
+          <w:lang w:bidi="ar-SA"/>
+        </w:rPr>
+        <w:t xml:space="preserve"> This will </w:t>
+      </w:r>
+      <w:r>
+        <w:rPr>
+          <w:szCs w:val="20"/>
+          <w:lang w:bidi="ar-SA"/>
+        </w:rPr>
+        <w:t xml:space="preserve">open </w:t>
+      </w:r>
+      <w:r>
+        <w:rPr>
+          <w:szCs w:val="20"/>
+          <w:lang w:bidi="ar-SA"/>
+        </w:rPr>
+        <w:t xml:space="preserve">a new link </w:t>
+      </w:r>
+      <w:r>
+        <w:rPr>
+          <w:szCs w:val="20"/>
+          <w:lang w:bidi="ar-SA"/>
+        </w:rPr>
+        <w:t>for</w:t>
+      </w:r>
+      <w:r>
+        <w:rPr>
+          <w:szCs w:val="20"/>
+          <w:lang w:bidi="ar-SA"/>
+        </w:rPr>
+        <w:t xml:space="preserve"> the website of this journal.</w:t>
+      </w:r>
+      <w:r>
+        <w:rPr>
+          <w:szCs w:val="20"/>
+          <w:lang w:bidi="ar-SA"/>
+        </w:rPr>
+        <w:t xml:space="preserve"> </w:t>
+      </w:r>
+      <w:r>
+        <w:rPr>
+          <w:b/>
+          <w:bCs/>
+          <w:szCs w:val="20"/>
+          <w:lang w:bidi="ar-SA"/>
+        </w:rPr>
+        <w:t>How many times has the article been viewed?</w:t>
+      </w:r>
+    </w:p>
+    <w:p>
+      <w:pPr>
+        <w:spacing w:after="200" w:line="276" w:lineRule="auto"/>
+        <w:ind w:left="720"/>
+        <w:rPr>
+          <w:szCs w:val="20"/>
+          <w:lang w:bidi="ar-SA"/>
+        </w:rPr>
+      </w:pPr>
+    </w:p>
+    <w:p>
+      <w:pPr>
+        <w:spacing w:after="200" w:line="276" w:lineRule="auto"/>
+        <w:ind w:left="720"/>
+        <w:rPr>
+          <w:szCs w:val="20"/>
+          <w:lang w:bidi="ar-SA"/>
+        </w:rPr>
+      </w:pPr>
+      <w:r>
+        <w:rPr>
+          <w:szCs w:val="20"/>
+          <w:lang w:bidi="ar-SA"/>
+        </w:rPr>
+        <w:t xml:space="preserve">Back in </w:t>
+      </w:r>
+      <w:proofErr w:type="spellStart"/>
+      <w:r>
+        <w:rPr>
+          <w:szCs w:val="20"/>
+          <w:lang w:bidi="ar-SA"/>
+        </w:rPr>
+        <w:t>SciFinder</w:t>
+      </w:r>
+      <w:proofErr w:type="spellEnd"/>
+      <w:r>
+        <w:rPr>
+          <w:szCs w:val="20"/>
+          <w:lang w:bidi="ar-SA"/>
+        </w:rPr>
+        <w:t xml:space="preserve">, </w:t>
+      </w:r>
+      <w:r>
+        <w:rPr>
+          <w:szCs w:val="20"/>
+          <w:lang w:bidi="ar-SA"/>
+        </w:rPr>
+        <w:t>use</w:t>
+      </w:r>
+      <w:r>
+        <w:rPr>
+          <w:szCs w:val="20"/>
+          <w:lang w:bidi="ar-SA"/>
+        </w:rPr>
+        <w:t xml:space="preserve"> the </w:t>
+      </w:r>
+      <w:r>
+        <w:rPr>
+          <w:szCs w:val="20"/>
+          <w:lang w:bidi="ar-SA"/>
+        </w:rPr>
+        <w:t>“</w:t>
+      </w:r>
+      <w:r>
+        <w:rPr>
+          <w:szCs w:val="20"/>
+          <w:lang w:bidi="ar-SA"/>
+        </w:rPr>
+        <w:t xml:space="preserve">Citing” </w:t>
+      </w:r>
+      <w:r>
+        <w:rPr>
+          <w:szCs w:val="20"/>
+          <w:lang w:bidi="ar-SA"/>
+        </w:rPr>
+        <w:t>button (</w:t>
+      </w:r>
+      <w:r>
+        <w:rPr>
           <w:noProof/>
+          <w:szCs w:val="20"/>
+          <w:lang w:bidi="ar-SA"/>
         </w:rPr>
         <w:drawing>
-          <wp:inline distT="0" distB="0" distL="0" distR="0" wp14:anchorId="2EC909C2" wp14:editId="37FD62F6">
-            <wp:extent cx="870012" cy="350064"/>
-            <wp:effectExtent l="0" t="0" r="0" b="5715"/>
-            <wp:docPr id="2" name="Picture 2"/>
+          <wp:inline distT="0" distB="0" distL="0" distR="0" wp14:anchorId="6442B0B4" wp14:editId="56EFF041">
+            <wp:extent cx="1373250" cy="424873"/>
+            <wp:effectExtent l="0" t="0" r="0" b="0"/>
+            <wp:docPr id="12" name="Picture 12" descr="Graphical user interface, text, application, chat or text message&#10;&#10;Description automatically generated"/>
             <wp:cNvGraphicFramePr>
               <a:graphicFrameLocks xmlns:a="http://schemas.openxmlformats.org/drawingml/2006/main" noChangeAspect="1"/>
             </wp:cNvGraphicFramePr>
@@ -717,346 +1727,7 @@
               <a:graphicData uri="http://schemas.openxmlformats.org/drawingml/2006/picture">
                 <pic:pic xmlns:pic="http://schemas.openxmlformats.org/drawingml/2006/picture">
                   <pic:nvPicPr>
-                    <pic:cNvPr id="1" name=""/>
-                    <pic:cNvPicPr/>
-                  </pic:nvPicPr>
-                  <pic:blipFill>
-                    <a:blip r:embed="rId12"/>
-                    <a:stretch>
-                      <a:fillRect/>
-                    </a:stretch>
-                  </pic:blipFill>
-                  <pic:spPr>
-                    <a:xfrm>
-                      <a:off x="0" y="0"/>
-                      <a:ext cx="886926" cy="356869"/>
-                    </a:xfrm>
-                    <a:prstGeom prst="rect">
-                      <a:avLst/>
-                    </a:prstGeom>
-                  </pic:spPr>
-                </pic:pic>
-              </a:graphicData>
-            </a:graphic>
-          </wp:inline>
-        </w:drawing>
-      </w:r>
-      <w:r>
-        <w:rPr>
-          <w:b/>
-          <w:bCs/>
-        </w:rPr>
-        <w:t>)</w:t>
-      </w:r>
-      <w:r>
-        <w:t xml:space="preserve">? </w:t>
-      </w:r>
-    </w:p>
-    <w:p/>
-    <w:p/>
-    <w:p/>
-    <w:p>
-      <w:pPr>
-        <w:pStyle w:val="ListParagraph"/>
-        <w:numPr>
-          <w:ilvl w:val="1"/>
-          <w:numId w:val="1"/>
-        </w:numPr>
-      </w:pPr>
-      <w:r>
-        <w:t>Which article has been cited the most?</w:t>
-      </w:r>
-      <w:r>
-        <w:t xml:space="preserve"> (Sort by</w:t>
-      </w:r>
-      <w:r>
-        <w:t xml:space="preserve"> </w:t>
-      </w:r>
-      <w:r>
-        <w:rPr>
-          <w:noProof/>
-        </w:rPr>
-        <w:drawing>
-          <wp:inline distT="0" distB="0" distL="0" distR="0" wp14:anchorId="48952F98" wp14:editId="6B86AF2B">
-            <wp:extent cx="923277" cy="372371"/>
-            <wp:effectExtent l="0" t="0" r="4445" b="0"/>
-            <wp:docPr id="3" name="Picture 3" descr="Graphical user interface, text, application&#10;&#10;Description automatically generated"/>
-            <wp:cNvGraphicFramePr>
-              <a:graphicFrameLocks xmlns:a="http://schemas.openxmlformats.org/drawingml/2006/main" noChangeAspect="1"/>
-            </wp:cNvGraphicFramePr>
-            <a:graphic xmlns:a="http://schemas.openxmlformats.org/drawingml/2006/main">
-              <a:graphicData uri="http://schemas.openxmlformats.org/drawingml/2006/picture">
-                <pic:pic xmlns:pic="http://schemas.openxmlformats.org/drawingml/2006/picture">
-                  <pic:nvPicPr>
-                    <pic:cNvPr id="3" name="Picture 3" descr="Graphical user interface, text, application&#10;&#10;Description automatically generated"/>
-                    <pic:cNvPicPr/>
-                  </pic:nvPicPr>
-                  <pic:blipFill>
-                    <a:blip r:embed="rId13"/>
-                    <a:stretch>
-                      <a:fillRect/>
-                    </a:stretch>
-                  </pic:blipFill>
-                  <pic:spPr>
-                    <a:xfrm>
-                      <a:off x="0" y="0"/>
-                      <a:ext cx="947382" cy="382093"/>
-                    </a:xfrm>
-                    <a:prstGeom prst="rect">
-                      <a:avLst/>
-                    </a:prstGeom>
-                  </pic:spPr>
-                </pic:pic>
-              </a:graphicData>
-            </a:graphic>
-          </wp:inline>
-        </w:drawing>
-      </w:r>
-      <w:r>
-        <w:t xml:space="preserve"> </w:t>
-      </w:r>
-      <w:r>
-        <w:t xml:space="preserve">) Write a sentence about the article and </w:t>
-      </w:r>
-      <w:r>
-        <w:rPr>
-          <w:b/>
-          <w:bCs/>
-        </w:rPr>
-        <w:t>c</w:t>
-      </w:r>
-      <w:r>
-        <w:rPr>
-          <w:b/>
-          <w:bCs/>
-        </w:rPr>
-        <w:t xml:space="preserve">ite </w:t>
-      </w:r>
-      <w:r>
-        <w:t>it</w:t>
-      </w:r>
-      <w:r>
-        <w:t xml:space="preserve"> here.</w:t>
-      </w:r>
-    </w:p>
-    <w:p>
-      <w:pPr>
-        <w:pStyle w:val="ListParagraph"/>
-      </w:pPr>
-    </w:p>
-    <w:p>
-      <w:pPr>
-        <w:pStyle w:val="ListParagraph"/>
-      </w:pPr>
-    </w:p>
-    <w:p>
-      <w:pPr>
-        <w:pStyle w:val="ListParagraph"/>
-      </w:pPr>
-    </w:p>
-    <w:p>
-      <w:pPr>
-        <w:pStyle w:val="ListParagraph"/>
-      </w:pPr>
-    </w:p>
-    <w:p>
-      <w:pPr>
-        <w:pStyle w:val="ListParagraph"/>
-        <w:numPr>
-          <w:ilvl w:val="0"/>
-          <w:numId w:val="1"/>
-        </w:numPr>
-      </w:pPr>
-      <w:r>
-        <w:rPr>
-          <w:b/>
-          <w:bCs/>
-        </w:rPr>
-        <w:t>Searching by topic</w:t>
-      </w:r>
-      <w:r>
-        <w:rPr>
-          <w:b/>
-          <w:bCs/>
-        </w:rPr>
-        <w:t xml:space="preserve"> and combining answer sets: </w:t>
-      </w:r>
-      <w:r>
-        <w:t xml:space="preserve">Use </w:t>
-      </w:r>
-      <w:proofErr w:type="spellStart"/>
-      <w:r>
-        <w:t>SciFinder</w:t>
-      </w:r>
-      <w:proofErr w:type="spellEnd"/>
-      <w:r>
-        <w:t xml:space="preserve"> </w:t>
-      </w:r>
-      <w:r>
-        <w:t>to search for articles on the role of aerosols in coronavirus transmissio</w:t>
-      </w:r>
-      <w:r>
-        <w:t>n (or how much aerosols contribute to coronavirus transmission)</w:t>
-      </w:r>
-      <w:r>
-        <w:t>.</w:t>
-      </w:r>
-      <w:r>
-        <w:t xml:space="preserve"> You can search </w:t>
-      </w:r>
-      <w:proofErr w:type="spellStart"/>
-      <w:r>
-        <w:t>SciFinder</w:t>
-      </w:r>
-      <w:proofErr w:type="spellEnd"/>
-      <w:r>
-        <w:t xml:space="preserve"> using natural language and it will identify key concepts, </w:t>
-      </w:r>
-      <w:proofErr w:type="spellStart"/>
-      <w:r>
-        <w:t>etc</w:t>
-      </w:r>
-      <w:proofErr w:type="spellEnd"/>
-      <w:r>
-        <w:t xml:space="preserve">). </w:t>
-      </w:r>
-      <w:r>
-        <w:t>Choose a reasonable combination of terms and view reviews:</w:t>
-      </w:r>
-    </w:p>
-    <w:p>
-      <w:pPr>
-        <w:ind w:left="720"/>
-      </w:pPr>
-    </w:p>
-    <w:p>
-      <w:pPr>
-        <w:pStyle w:val="ListParagraph"/>
-        <w:numPr>
-          <w:ilvl w:val="1"/>
-          <w:numId w:val="1"/>
-        </w:numPr>
-      </w:pPr>
-      <w:r>
-        <w:t xml:space="preserve">Save one set of answers using the </w:t>
-      </w:r>
-      <w:r>
-        <w:rPr>
-          <w:noProof/>
-        </w:rPr>
-        <w:drawing>
-          <wp:inline distT="0" distB="0" distL="0" distR="0" wp14:anchorId="4F0EC45E" wp14:editId="75E3AA54">
-            <wp:extent cx="723126" cy="497149"/>
-            <wp:effectExtent l="0" t="0" r="1270" b="0"/>
-            <wp:docPr id="4" name="Picture 4" descr="Graphical user interface, text, application, chat or text message&#10;&#10;Description automatically generated"/>
-            <wp:cNvGraphicFramePr>
-              <a:graphicFrameLocks xmlns:a="http://schemas.openxmlformats.org/drawingml/2006/main" noChangeAspect="1"/>
-            </wp:cNvGraphicFramePr>
-            <a:graphic xmlns:a="http://schemas.openxmlformats.org/drawingml/2006/main">
-              <a:graphicData uri="http://schemas.openxmlformats.org/drawingml/2006/picture">
-                <pic:pic xmlns:pic="http://schemas.openxmlformats.org/drawingml/2006/picture">
-                  <pic:nvPicPr>
-                    <pic:cNvPr id="4" name="Picture 4" descr="Graphical user interface, text, application, chat or text message&#10;&#10;Description automatically generated"/>
-                    <pic:cNvPicPr/>
-                  </pic:nvPicPr>
-                  <pic:blipFill>
-                    <a:blip r:embed="rId14"/>
-                    <a:stretch>
-                      <a:fillRect/>
-                    </a:stretch>
-                  </pic:blipFill>
-                  <pic:spPr>
-                    <a:xfrm>
-                      <a:off x="0" y="0"/>
-                      <a:ext cx="729861" cy="501779"/>
-                    </a:xfrm>
-                    <a:prstGeom prst="rect">
-                      <a:avLst/>
-                    </a:prstGeom>
-                  </pic:spPr>
-                </pic:pic>
-              </a:graphicData>
-            </a:graphic>
-          </wp:inline>
-        </w:drawing>
-      </w:r>
-      <w:r>
-        <w:t xml:space="preserve"> button.</w:t>
-      </w:r>
-      <w:r>
-        <w:t xml:space="preserve"> Give it a useful title.</w:t>
-      </w:r>
-      <w:r>
-        <w:t xml:space="preserve"> How many references did you find?</w:t>
-      </w:r>
-    </w:p>
-    <w:p>
-      <w:pPr>
-        <w:pStyle w:val="ListParagraph"/>
-        <w:ind w:left="1440"/>
-      </w:pPr>
-    </w:p>
-    <w:p>
-      <w:pPr>
-        <w:pStyle w:val="ListParagraph"/>
-        <w:numPr>
-          <w:ilvl w:val="1"/>
-          <w:numId w:val="1"/>
-        </w:numPr>
-      </w:pPr>
-      <w:r>
-        <w:t xml:space="preserve">Try another phrasing of your search and/or another selection at the </w:t>
-      </w:r>
-      <w:r>
-        <w:t xml:space="preserve">stage.  </w:t>
-      </w:r>
-      <w:r>
-        <w:t>How many referen</w:t>
-      </w:r>
-      <w:r>
-        <w:t>ces did you find?</w:t>
-      </w:r>
-    </w:p>
-    <w:p>
-      <w:pPr>
-        <w:pStyle w:val="ListParagraph"/>
-      </w:pPr>
-    </w:p>
-    <w:p>
-      <w:pPr>
-        <w:pStyle w:val="ListParagraph"/>
-        <w:numPr>
-          <w:ilvl w:val="1"/>
-          <w:numId w:val="1"/>
-        </w:numPr>
-      </w:pPr>
-      <w:r>
-        <w:rPr>
-          <w:b/>
-          <w:bCs/>
-        </w:rPr>
-        <w:t xml:space="preserve">These were two different searches but looking for the same results, so let’s combine our answer set. Using your result from b, </w:t>
-      </w:r>
-      <w:r>
-        <w:t xml:space="preserve">choose Tools &gt; Combine Answer sets ( </w:t>
-      </w:r>
-      <w:r>
-        <w:rPr>
-          <w:noProof/>
-        </w:rPr>
-        <w:drawing>
-          <wp:inline distT="0" distB="0" distL="0" distR="0" wp14:anchorId="45CB76C4" wp14:editId="30BE7CB6">
-            <wp:extent cx="823959" cy="488272"/>
-            <wp:effectExtent l="0" t="0" r="1905" b="0"/>
-            <wp:docPr id="6" name="Picture 6" descr="Graphical user interface, text, application&#10;&#10;Description automatically generated"/>
-            <wp:cNvGraphicFramePr>
-              <a:graphicFrameLocks xmlns:a="http://schemas.openxmlformats.org/drawingml/2006/main" noChangeAspect="1"/>
-            </wp:cNvGraphicFramePr>
-            <a:graphic xmlns:a="http://schemas.openxmlformats.org/drawingml/2006/main">
-              <a:graphicData uri="http://schemas.openxmlformats.org/drawingml/2006/picture">
-                <pic:pic xmlns:pic="http://schemas.openxmlformats.org/drawingml/2006/picture">
-                  <pic:nvPicPr>
-                    <pic:cNvPr id="6" name="Picture 6" descr="Graphical user interface, text, application&#10;&#10;Description automatically generated"/>
+                    <pic:cNvPr id="12" name="Picture 12" descr="Graphical user interface, text, application, chat or text message&#10;&#10;Description automatically generated"/>
                     <pic:cNvPicPr/>
                   </pic:nvPicPr>
                   <pic:blipFill>
@@ -1068,7 +1739,7 @@
                   <pic:spPr>
                     <a:xfrm>
                       <a:off x="0" y="0"/>
-                      <a:ext cx="834209" cy="494346"/>
+                      <a:ext cx="1437019" cy="444603"/>
                     </a:xfrm>
                     <a:prstGeom prst="rect">
                       <a:avLst/>
@@ -1081,138 +1752,154 @@
         </w:drawing>
       </w:r>
       <w:r>
-        <w:t xml:space="preserve">) and </w:t>
-      </w:r>
-      <w:r>
-        <w:t>select your saved answers from A and the combine option. Remove duplicates again – how many total results do you have now?</w:t>
-      </w:r>
-    </w:p>
-    <w:p>
-      <w:pPr>
-        <w:pStyle w:val="ListParagraph"/>
-      </w:pPr>
-    </w:p>
-    <w:p>
-      <w:pPr>
-        <w:pStyle w:val="ListParagraph"/>
-        <w:ind w:left="1440"/>
-      </w:pPr>
-    </w:p>
-    <w:p>
-      <w:pPr>
+        <w:rPr>
+          <w:szCs w:val="20"/>
+          <w:lang w:bidi="ar-SA"/>
+        </w:rPr>
+        <w:t>)</w:t>
+      </w:r>
+      <w:r>
+        <w:rPr>
+          <w:szCs w:val="20"/>
+          <w:lang w:bidi="ar-SA"/>
+        </w:rPr>
+        <w:t xml:space="preserve"> </w:t>
+      </w:r>
+      <w:r>
+        <w:rPr>
+          <w:szCs w:val="20"/>
+          <w:lang w:bidi="ar-SA"/>
+        </w:rPr>
+        <w:t xml:space="preserve">to </w:t>
+      </w:r>
+      <w:r>
+        <w:rPr>
+          <w:szCs w:val="20"/>
+          <w:lang w:bidi="ar-SA"/>
+        </w:rPr>
+        <w:t>find</w:t>
+      </w:r>
+      <w:r>
+        <w:rPr>
+          <w:szCs w:val="20"/>
+          <w:lang w:bidi="ar-SA"/>
+        </w:rPr>
+        <w:t xml:space="preserve"> </w:t>
+      </w:r>
+      <w:r>
+        <w:rPr>
+          <w:szCs w:val="20"/>
+          <w:lang w:bidi="ar-SA"/>
+        </w:rPr>
+        <w:t>papers that have</w:t>
+      </w:r>
+      <w:r>
+        <w:rPr>
+          <w:szCs w:val="20"/>
+          <w:lang w:bidi="ar-SA"/>
+        </w:rPr>
+        <w:t xml:space="preserve"> referenced this article since it was published</w:t>
+      </w:r>
+      <w:r>
+        <w:rPr>
+          <w:szCs w:val="20"/>
+          <w:lang w:bidi="ar-SA"/>
+        </w:rPr>
+        <w:t>.</w:t>
+      </w:r>
+      <w:r>
+        <w:rPr>
+          <w:szCs w:val="20"/>
+          <w:lang w:bidi="ar-SA"/>
+        </w:rPr>
+        <w:t xml:space="preserve"> (This “forward literature search” feature will be very useful when you are writing your literature review).</w:t>
+      </w:r>
+    </w:p>
+    <w:p>
+      <w:pPr>
+        <w:spacing w:after="200" w:line="276" w:lineRule="auto"/>
+        <w:rPr>
+          <w:szCs w:val="20"/>
+          <w:lang w:bidi="ar-SA"/>
+        </w:rPr>
+      </w:pPr>
+    </w:p>
+    <w:p>
+      <w:pPr>
+        <w:spacing w:after="200" w:line="276" w:lineRule="auto"/>
         <w:ind w:left="720"/>
-      </w:pPr>
-    </w:p>
-    <w:p>
-      <w:pPr>
+        <w:rPr>
+          <w:szCs w:val="20"/>
+          <w:lang w:bidi="ar-SA"/>
+        </w:rPr>
+      </w:pPr>
+      <w:r>
+        <w:rPr>
+          <w:szCs w:val="20"/>
+          <w:lang w:bidi="ar-SA"/>
+        </w:rPr>
+        <w:t xml:space="preserve">Of the </w:t>
+      </w:r>
+      <w:r>
+        <w:rPr>
+          <w:i/>
+          <w:iCs/>
+          <w:szCs w:val="20"/>
+          <w:lang w:bidi="ar-SA"/>
+        </w:rPr>
+        <w:t>many</w:t>
+      </w:r>
+      <w:r>
+        <w:rPr>
+          <w:szCs w:val="20"/>
+          <w:lang w:bidi="ar-SA"/>
+        </w:rPr>
+        <w:t xml:space="preserve"> articles that cite this article, </w:t>
+      </w:r>
+      <w:r>
+        <w:rPr>
+          <w:b/>
+          <w:bCs/>
+          <w:szCs w:val="20"/>
+          <w:lang w:bidi="ar-SA"/>
+        </w:rPr>
+        <w:t>cite</w:t>
+      </w:r>
+      <w:r>
+        <w:rPr>
+          <w:szCs w:val="20"/>
+          <w:lang w:bidi="ar-SA"/>
+        </w:rPr>
+        <w:t xml:space="preserve"> the one that has been cited the most</w:t>
+      </w:r>
+      <w:r>
+        <w:rPr>
+          <w:szCs w:val="20"/>
+          <w:lang w:bidi="ar-SA"/>
+        </w:rPr>
+        <w:t xml:space="preserve"> (include its title below).</w:t>
+      </w:r>
+    </w:p>
+    <w:p>
+      <w:pPr>
+        <w:spacing w:after="200" w:line="276" w:lineRule="auto"/>
         <w:ind w:left="720"/>
-      </w:pPr>
-    </w:p>
-    <w:p/>
-    <w:p>
-      <w:pPr>
+        <w:rPr>
+          <w:szCs w:val="20"/>
+          <w:lang w:bidi="ar-SA"/>
+        </w:rPr>
+      </w:pPr>
+    </w:p>
+    <w:p>
+      <w:pPr>
+        <w:spacing w:after="200" w:line="276" w:lineRule="auto"/>
         <w:ind w:left="720"/>
-      </w:pPr>
-    </w:p>
-    <w:p>
-      <w:pPr>
-        <w:pStyle w:val="ListParagraph"/>
-      </w:pPr>
-    </w:p>
-    <w:p>
-      <w:pPr>
-        <w:pStyle w:val="ListParagraph"/>
-      </w:pPr>
-    </w:p>
-    <w:p>
-      <w:pPr>
-        <w:pStyle w:val="ListParagraph"/>
-        <w:numPr>
-          <w:ilvl w:val="1"/>
-          <w:numId w:val="1"/>
-        </w:numPr>
-      </w:pPr>
-      <w:r>
-        <w:t>Choose an article</w:t>
-      </w:r>
-      <w:r>
-        <w:t xml:space="preserve"> from the combined results</w:t>
-      </w:r>
-      <w:r>
-        <w:t xml:space="preserve"> that looks interesting and </w:t>
-      </w:r>
-      <w:r>
-        <w:rPr>
-          <w:b/>
-          <w:bCs/>
-        </w:rPr>
-        <w:t>cite</w:t>
-      </w:r>
-      <w:r>
-        <w:t xml:space="preserve"> it</w:t>
-      </w:r>
-      <w:r>
-        <w:t xml:space="preserve"> </w:t>
-      </w:r>
-      <w:r>
-        <w:t>here in a sentence.</w:t>
-      </w:r>
-    </w:p>
-    <w:p/>
-    <w:p>
-      <w:pPr>
-        <w:ind w:left="360"/>
-        <w:rPr>
-          <w:b/>
-          <w:bCs/>
-        </w:rPr>
-      </w:pPr>
-      <w:r>
-        <w:rPr>
-          <w:b/>
-          <w:bCs/>
-        </w:rPr>
-        <w:t xml:space="preserve">Combining, intersecting, and excluding answer sets from can be invaluable as you do </w:t>
-      </w:r>
-      <w:proofErr w:type="gramStart"/>
-      <w:r>
-        <w:rPr>
-          <w:b/>
-          <w:bCs/>
-        </w:rPr>
-        <w:t>look into</w:t>
-      </w:r>
-      <w:proofErr w:type="gramEnd"/>
-      <w:r>
-        <w:rPr>
-          <w:b/>
-          <w:bCs/>
-        </w:rPr>
-        <w:t xml:space="preserve"> the </w:t>
-      </w:r>
-      <w:r>
-        <w:rPr>
-          <w:b/>
-          <w:bCs/>
-        </w:rPr>
-        <w:t xml:space="preserve">background </w:t>
-      </w:r>
-      <w:r>
-        <w:rPr>
-          <w:b/>
-          <w:bCs/>
-        </w:rPr>
-        <w:t>of your research topic.</w:t>
-      </w:r>
-      <w:r>
-        <w:rPr>
-          <w:b/>
-          <w:bCs/>
-        </w:rPr>
-        <w:t xml:space="preserve"> </w:t>
-      </w:r>
-    </w:p>
-    <w:p/>
+        <w:rPr>
+          <w:szCs w:val="20"/>
+          <w:lang w:bidi="ar-SA"/>
+        </w:rPr>
+      </w:pPr>
+    </w:p>
     <w:p>
       <w:pPr>
         <w:pStyle w:val="ListParagraph"/>
@@ -1222,99 +1909,21 @@
         </w:numPr>
       </w:pPr>
       <w:r>
-        <w:rPr>
-          <w:b/>
-          <w:bCs/>
-        </w:rPr>
-        <w:t xml:space="preserve">References: Author Name. </w:t>
-      </w:r>
-      <w:r>
-        <w:t xml:space="preserve">How many </w:t>
-      </w:r>
-      <w:r>
-        <w:t>journal publications</w:t>
-      </w:r>
-      <w:r>
-        <w:t xml:space="preserve"> does Dr. </w:t>
-      </w:r>
-      <w:r>
-        <w:t>Rose M. Cory</w:t>
-      </w:r>
-      <w:r>
-        <w:t xml:space="preserve"> have?  (Keep in mind that there could be several variations of the name.</w:t>
-      </w:r>
-      <w:r>
-        <w:t xml:space="preserve">  Also, use the “Tools: Remove Duplicates”</w:t>
-      </w:r>
-      <w:r>
-        <w:t xml:space="preserve"> </w:t>
-      </w:r>
-      <w:r>
-        <w:t>function, as some publications</w:t>
-      </w:r>
-      <w:r>
-        <w:t xml:space="preserve"> may</w:t>
-      </w:r>
-      <w:r>
-        <w:t xml:space="preserve"> appear twice in the original listing.)</w:t>
-      </w:r>
-    </w:p>
-    <w:p/>
-    <w:p/>
-    <w:p>
-      <w:pPr>
-        <w:ind w:left="720"/>
-      </w:pPr>
-      <w:r>
-        <w:t xml:space="preserve">Name one university at which </w:t>
-      </w:r>
-      <w:r>
-        <w:t xml:space="preserve">Dr. Cory </w:t>
-      </w:r>
-      <w:r>
-        <w:t xml:space="preserve">has </w:t>
-      </w:r>
-      <w:r>
-        <w:t>performed research</w:t>
-      </w:r>
-      <w:r>
-        <w:t>.</w:t>
-      </w:r>
-    </w:p>
-    <w:p>
-      <w:pPr>
-        <w:ind w:left="720"/>
-      </w:pPr>
-    </w:p>
-    <w:p>
-      <w:pPr>
-        <w:ind w:left="720"/>
-      </w:pPr>
-    </w:p>
-    <w:p>
-      <w:pPr>
-        <w:ind w:firstLine="720"/>
-      </w:pPr>
-      <w:r>
-        <w:t xml:space="preserve">What is the title of Dr. Cory’s most recent publication? </w:t>
-      </w:r>
-      <w:r>
-        <w:rPr>
-          <w:b/>
-          <w:bCs/>
-        </w:rPr>
-        <w:t>Cite</w:t>
-      </w:r>
-      <w:r>
-        <w:t xml:space="preserve"> </w:t>
-      </w:r>
-      <w:r>
-        <w:t xml:space="preserve">the article here. </w:t>
-      </w:r>
-    </w:p>
-    <w:p/>
-    <w:p/>
-    <w:p/>
+        <w:t xml:space="preserve">What is the </w:t>
+      </w:r>
+      <w:r>
+        <w:t xml:space="preserve">CAS number, </w:t>
+      </w:r>
+      <w:r>
+        <w:t>molecular formula</w:t>
+      </w:r>
+      <w:r>
+        <w:t>, and structure</w:t>
+      </w:r>
+      <w:r>
+        <w:t xml:space="preserve"> of caffeine?</w:t>
+      </w:r>
+    </w:p>
     <w:p/>
     <w:p/>
     <w:p/>
@@ -1328,457 +1937,76 @@
         </w:numPr>
       </w:pPr>
       <w:r>
-        <w:rPr>
-          <w:b/>
-          <w:bCs/>
-        </w:rPr>
-        <w:t xml:space="preserve">Finding specific journal articles: </w:t>
-      </w:r>
-      <w:r>
-        <w:t>L</w:t>
-      </w:r>
-      <w:r>
-        <w:t>ocate the following article</w:t>
-      </w:r>
-      <w:r>
-        <w:t xml:space="preserve"> in SciFinder:</w:t>
+        <w:t>Search the caffeine references for adverse effects</w:t>
+      </w:r>
+      <w:r>
+        <w:t>. Find the first</w:t>
+      </w:r>
+      <w:r>
+        <w:t xml:space="preserve"> reference </w:t>
+      </w:r>
+      <w:r>
+        <w:t>dealing with</w:t>
+      </w:r>
+      <w:r>
+        <w:t xml:space="preserve"> </w:t>
+      </w:r>
+      <w:r>
+        <w:t>the organism “Daphnia”</w:t>
+      </w:r>
+      <w:r>
+        <w:t xml:space="preserve">. </w:t>
+      </w:r>
+      <w:r>
+        <w:rPr>
+          <w:b/>
+          <w:bCs/>
+        </w:rPr>
+        <w:t>Cite</w:t>
+      </w:r>
+      <w:r>
+        <w:t xml:space="preserve"> the paper here:</w:t>
+      </w:r>
+    </w:p>
+    <w:p>
+      <w:pPr>
+        <w:pStyle w:val="ListParagraph"/>
+      </w:pPr>
+    </w:p>
+    <w:p>
+      <w:pPr>
+        <w:pStyle w:val="ListParagraph"/>
+      </w:pPr>
+    </w:p>
+    <w:p>
+      <w:pPr>
+        <w:pStyle w:val="ListParagraph"/>
+      </w:pPr>
+    </w:p>
+    <w:p>
+      <w:pPr>
+        <w:pStyle w:val="ListParagraph"/>
+      </w:pPr>
+    </w:p>
+    <w:p>
+      <w:pPr>
+        <w:pStyle w:val="ListParagraph"/>
+      </w:pPr>
+      <w:r>
+        <w:lastRenderedPageBreak/>
+        <w:t>Who was the first author of this paper? W</w:t>
+      </w:r>
+      <w:r>
+        <w:t xml:space="preserve">hich year was this study published? </w:t>
       </w:r>
     </w:p>
     <w:p/>
     <w:p>
       <w:pPr>
-        <w:spacing w:after="200" w:line="276" w:lineRule="auto"/>
-        <w:ind w:left="720"/>
-        <w:rPr>
-          <w:szCs w:val="20"/>
-          <w:lang w:bidi="ar-SA"/>
-        </w:rPr>
-      </w:pPr>
-      <w:proofErr w:type="spellStart"/>
-      <w:r>
-        <w:rPr>
-          <w:szCs w:val="20"/>
-          <w:lang w:bidi="ar-SA"/>
-        </w:rPr>
-        <w:t>Kolpin</w:t>
-      </w:r>
-      <w:proofErr w:type="spellEnd"/>
-      <w:r>
-        <w:rPr>
-          <w:szCs w:val="20"/>
-          <w:lang w:bidi="ar-SA"/>
-        </w:rPr>
-        <w:t xml:space="preserve">, </w:t>
-      </w:r>
-      <w:r>
-        <w:rPr>
-          <w:szCs w:val="20"/>
-          <w:lang w:bidi="ar-SA"/>
-        </w:rPr>
-        <w:t>et al.</w:t>
-      </w:r>
-      <w:r>
-        <w:rPr>
-          <w:szCs w:val="20"/>
-          <w:lang w:bidi="ar-SA"/>
-        </w:rPr>
-        <w:t xml:space="preserve"> </w:t>
-      </w:r>
-      <w:r>
-        <w:rPr>
-          <w:szCs w:val="20"/>
-          <w:lang w:bidi="ar-SA"/>
-        </w:rPr>
-        <w:t xml:space="preserve"> </w:t>
-      </w:r>
-      <w:r>
-        <w:rPr>
-          <w:szCs w:val="20"/>
-          <w:lang w:bidi="ar-SA"/>
-        </w:rPr>
-        <w:t xml:space="preserve">Pharmaceuticals, Hormones, and Other Wastewater Organic Contaminants in U.S. Streams, 1999-2000: A National Reconnaissance.  </w:t>
-      </w:r>
-      <w:r>
-        <w:rPr>
-          <w:i/>
-          <w:szCs w:val="20"/>
-          <w:lang w:bidi="ar-SA"/>
-        </w:rPr>
-        <w:t>Environ. Sci. Technol</w:t>
-      </w:r>
-      <w:r>
-        <w:rPr>
-          <w:szCs w:val="20"/>
-          <w:lang w:bidi="ar-SA"/>
-        </w:rPr>
-        <w:t xml:space="preserve">. </w:t>
-      </w:r>
-      <w:r>
-        <w:rPr>
-          <w:szCs w:val="20"/>
-          <w:lang w:bidi="ar-SA"/>
-        </w:rPr>
-        <w:t xml:space="preserve"> </w:t>
-      </w:r>
-      <w:r>
-        <w:rPr>
-          <w:b/>
-          <w:szCs w:val="20"/>
-          <w:lang w:bidi="ar-SA"/>
-        </w:rPr>
-        <w:t>2002</w:t>
-      </w:r>
-      <w:r>
-        <w:rPr>
-          <w:szCs w:val="20"/>
-          <w:lang w:bidi="ar-SA"/>
-        </w:rPr>
-        <w:t xml:space="preserve">, </w:t>
-      </w:r>
-      <w:r>
-        <w:rPr>
-          <w:i/>
-          <w:szCs w:val="20"/>
-          <w:lang w:bidi="ar-SA"/>
-        </w:rPr>
-        <w:t>36</w:t>
-      </w:r>
-      <w:r>
-        <w:rPr>
-          <w:szCs w:val="20"/>
-          <w:lang w:bidi="ar-SA"/>
-        </w:rPr>
-        <w:t>, 1202</w:t>
-      </w:r>
-      <w:r>
-        <w:rPr>
-          <w:szCs w:val="20"/>
-          <w:lang w:bidi="ar-SA"/>
-        </w:rPr>
-        <w:t>.</w:t>
-      </w:r>
-    </w:p>
-    <w:p>
-      <w:pPr>
-        <w:spacing w:after="200" w:line="276" w:lineRule="auto"/>
-        <w:ind w:left="720"/>
-        <w:rPr>
-          <w:szCs w:val="20"/>
-          <w:lang w:bidi="ar-SA"/>
-        </w:rPr>
-      </w:pPr>
-      <w:r>
-        <w:rPr>
-          <w:szCs w:val="20"/>
-          <w:lang w:bidi="ar-SA"/>
-        </w:rPr>
-        <w:t>You can try (1) Searching the title in SciFinder (2) G</w:t>
-      </w:r>
-      <w:r>
-        <w:rPr>
-          <w:szCs w:val="20"/>
-          <w:lang w:bidi="ar-SA"/>
-        </w:rPr>
-        <w:t>oogle the citation and find the DOI number</w:t>
-      </w:r>
-      <w:r>
-        <w:rPr>
-          <w:szCs w:val="20"/>
-          <w:lang w:bidi="ar-SA"/>
-        </w:rPr>
-        <w:t>,</w:t>
-      </w:r>
-      <w:r>
-        <w:rPr>
-          <w:szCs w:val="20"/>
-          <w:lang w:bidi="ar-SA"/>
-        </w:rPr>
-        <w:t xml:space="preserve"> then paste that into </w:t>
-      </w:r>
-      <w:proofErr w:type="spellStart"/>
-      <w:r>
-        <w:rPr>
-          <w:szCs w:val="20"/>
-          <w:lang w:bidi="ar-SA"/>
-        </w:rPr>
-        <w:t>SciFinder’s</w:t>
-      </w:r>
-      <w:proofErr w:type="spellEnd"/>
-      <w:r>
-        <w:rPr>
-          <w:szCs w:val="20"/>
-          <w:lang w:bidi="ar-SA"/>
-        </w:rPr>
-        <w:t xml:space="preserve"> Document Identifier search.</w:t>
-      </w:r>
-      <w:r>
-        <w:rPr>
-          <w:b/>
-          <w:bCs/>
-          <w:szCs w:val="20"/>
-          <w:lang w:bidi="ar-SA"/>
-        </w:rPr>
-        <w:t xml:space="preserve"> </w:t>
-      </w:r>
-      <w:r>
-        <w:rPr>
-          <w:szCs w:val="20"/>
-          <w:lang w:bidi="ar-SA"/>
-        </w:rPr>
-        <w:t>(3)</w:t>
-      </w:r>
-      <w:r>
-        <w:rPr>
-          <w:b/>
-          <w:bCs/>
-          <w:szCs w:val="20"/>
-          <w:lang w:bidi="ar-SA"/>
-        </w:rPr>
-        <w:t xml:space="preserve"> </w:t>
-      </w:r>
-      <w:r>
-        <w:rPr>
-          <w:szCs w:val="20"/>
-          <w:lang w:bidi="ar-SA"/>
-        </w:rPr>
-        <w:t xml:space="preserve">If you cannot find the article from Google, try pasting the citation into </w:t>
-      </w:r>
-      <w:hyperlink r:id="rId16" w:history="1">
-        <w:r>
-          <w:rPr>
-            <w:rStyle w:val="Hyperlink"/>
-            <w:szCs w:val="20"/>
-            <w:lang w:bidi="ar-SA"/>
-          </w:rPr>
-          <w:t>https://search.crossref.org/</w:t>
-        </w:r>
-      </w:hyperlink>
-      <w:r>
-        <w:rPr>
-          <w:szCs w:val="20"/>
-          <w:lang w:bidi="ar-SA"/>
-        </w:rPr>
-        <w:t>.</w:t>
-      </w:r>
-    </w:p>
-    <w:p>
-      <w:pPr>
-        <w:spacing w:after="200" w:line="276" w:lineRule="auto"/>
-        <w:ind w:left="720"/>
-        <w:rPr>
-          <w:szCs w:val="20"/>
-          <w:lang w:bidi="ar-SA"/>
-        </w:rPr>
-      </w:pPr>
-      <w:r>
-        <w:rPr>
-          <w:szCs w:val="20"/>
-          <w:lang w:bidi="ar-SA"/>
-        </w:rPr>
-        <w:t>Once you have the journal article in SciFinder, c</w:t>
-      </w:r>
-      <w:r>
-        <w:rPr>
-          <w:szCs w:val="20"/>
-          <w:lang w:bidi="ar-SA"/>
-        </w:rPr>
-        <w:t>lick on “</w:t>
-      </w:r>
-      <w:r>
-        <w:rPr>
-          <w:szCs w:val="20"/>
-          <w:lang w:bidi="ar-SA"/>
-        </w:rPr>
-        <w:t>Link to other sources</w:t>
-      </w:r>
-      <w:r>
-        <w:rPr>
-          <w:szCs w:val="20"/>
-          <w:lang w:bidi="ar-SA"/>
-        </w:rPr>
-        <w:t xml:space="preserve">.” This will </w:t>
-      </w:r>
-      <w:r>
-        <w:rPr>
-          <w:szCs w:val="20"/>
-          <w:lang w:bidi="ar-SA"/>
-        </w:rPr>
-        <w:t xml:space="preserve">open </w:t>
-      </w:r>
-      <w:r>
-        <w:rPr>
-          <w:szCs w:val="20"/>
-          <w:lang w:bidi="ar-SA"/>
-        </w:rPr>
-        <w:t xml:space="preserve">a new link </w:t>
-      </w:r>
-      <w:r>
-        <w:rPr>
-          <w:szCs w:val="20"/>
-          <w:lang w:bidi="ar-SA"/>
-        </w:rPr>
-        <w:t>for</w:t>
-      </w:r>
-      <w:r>
-        <w:rPr>
-          <w:szCs w:val="20"/>
-          <w:lang w:bidi="ar-SA"/>
-        </w:rPr>
-        <w:t xml:space="preserve"> the website of this journal. Click on “PDF” to </w:t>
-      </w:r>
-      <w:r>
-        <w:rPr>
-          <w:szCs w:val="20"/>
-          <w:lang w:bidi="ar-SA"/>
-        </w:rPr>
-        <w:t xml:space="preserve">view </w:t>
-      </w:r>
-      <w:r>
-        <w:rPr>
-          <w:szCs w:val="20"/>
-          <w:lang w:bidi="ar-SA"/>
-        </w:rPr>
-        <w:t>a PDF of the article.</w:t>
-      </w:r>
-      <w:r>
-        <w:rPr>
-          <w:szCs w:val="20"/>
-          <w:lang w:bidi="ar-SA"/>
-        </w:rPr>
-        <w:t xml:space="preserve"> </w:t>
-      </w:r>
-      <w:r>
-        <w:rPr>
-          <w:szCs w:val="20"/>
-          <w:lang w:bidi="ar-SA"/>
-        </w:rPr>
-        <w:t xml:space="preserve">Back in SciFinder, use the “Get Related Citations: Get Citing” </w:t>
-      </w:r>
-      <w:r>
-        <w:rPr>
-          <w:szCs w:val="20"/>
-          <w:lang w:bidi="ar-SA"/>
-        </w:rPr>
-        <w:t xml:space="preserve">function </w:t>
-      </w:r>
-      <w:r>
-        <w:rPr>
-          <w:szCs w:val="20"/>
-          <w:lang w:bidi="ar-SA"/>
-        </w:rPr>
-        <w:t xml:space="preserve">to determine </w:t>
-      </w:r>
-      <w:r>
-        <w:rPr>
-          <w:szCs w:val="20"/>
-          <w:lang w:bidi="ar-SA"/>
-        </w:rPr>
-        <w:t xml:space="preserve">how </w:t>
-      </w:r>
-      <w:r>
-        <w:rPr>
-          <w:szCs w:val="20"/>
-          <w:lang w:bidi="ar-SA"/>
-        </w:rPr>
-        <w:t>many publications have referenced this article since it was published</w:t>
-      </w:r>
-      <w:r>
-        <w:rPr>
-          <w:szCs w:val="20"/>
-          <w:lang w:bidi="ar-SA"/>
-        </w:rPr>
-        <w:t xml:space="preserve"> (This “forward literature search” feature will be very useful when you are writing your literature review).</w:t>
-      </w:r>
-    </w:p>
-    <w:p>
-      <w:pPr>
-        <w:spacing w:after="200" w:line="276" w:lineRule="auto"/>
-        <w:ind w:left="720"/>
-        <w:rPr>
-          <w:szCs w:val="20"/>
-          <w:lang w:bidi="ar-SA"/>
-        </w:rPr>
-      </w:pPr>
-    </w:p>
-    <w:p>
-      <w:pPr>
-        <w:spacing w:after="200" w:line="276" w:lineRule="auto"/>
-        <w:ind w:left="720"/>
-        <w:rPr>
-          <w:szCs w:val="20"/>
-          <w:lang w:bidi="ar-SA"/>
-        </w:rPr>
-      </w:pPr>
-      <w:r>
-        <w:rPr>
-          <w:szCs w:val="20"/>
-          <w:lang w:bidi="ar-SA"/>
-        </w:rPr>
-        <w:t xml:space="preserve">Of the </w:t>
-      </w:r>
-      <w:r>
-        <w:rPr>
-          <w:i/>
-          <w:iCs/>
-          <w:szCs w:val="20"/>
-          <w:lang w:bidi="ar-SA"/>
-        </w:rPr>
-        <w:t>many</w:t>
-      </w:r>
-      <w:r>
-        <w:rPr>
-          <w:szCs w:val="20"/>
-          <w:lang w:bidi="ar-SA"/>
-        </w:rPr>
-        <w:t xml:space="preserve"> articles that cite this article, </w:t>
-      </w:r>
-      <w:r>
-        <w:rPr>
-          <w:b/>
-          <w:bCs/>
-          <w:szCs w:val="20"/>
-          <w:lang w:bidi="ar-SA"/>
-        </w:rPr>
-        <w:t>cite</w:t>
-      </w:r>
-      <w:r>
-        <w:rPr>
-          <w:szCs w:val="20"/>
-          <w:lang w:bidi="ar-SA"/>
-        </w:rPr>
-        <w:t xml:space="preserve"> the one that has been cited the most.</w:t>
-      </w:r>
-    </w:p>
-    <w:p>
-      <w:pPr>
-        <w:spacing w:after="200" w:line="276" w:lineRule="auto"/>
-        <w:ind w:left="720"/>
-        <w:rPr>
-          <w:szCs w:val="20"/>
-          <w:lang w:bidi="ar-SA"/>
-        </w:rPr>
-      </w:pPr>
-    </w:p>
-    <w:p>
-      <w:pPr>
-        <w:spacing w:after="200" w:line="276" w:lineRule="auto"/>
-        <w:ind w:left="720"/>
-        <w:rPr>
-          <w:szCs w:val="20"/>
-          <w:lang w:bidi="ar-SA"/>
-        </w:rPr>
-      </w:pPr>
-    </w:p>
-    <w:p>
-      <w:pPr>
-        <w:spacing w:after="200" w:line="276" w:lineRule="auto"/>
-        <w:ind w:left="720"/>
-        <w:rPr>
-          <w:szCs w:val="20"/>
-          <w:lang w:bidi="ar-SA"/>
-        </w:rPr>
-      </w:pPr>
-    </w:p>
+        <w:pStyle w:val="ListParagraph"/>
+      </w:pPr>
+    </w:p>
+    <w:p/>
     <w:p>
       <w:pPr>
         <w:pStyle w:val="ListParagraph"/>
@@ -1788,145 +2016,6 @@
         </w:numPr>
       </w:pPr>
       <w:r>
-        <w:t xml:space="preserve">What is the </w:t>
-      </w:r>
-      <w:r>
-        <w:t xml:space="preserve">CAS number, </w:t>
-      </w:r>
-      <w:r>
-        <w:t>molecular formula</w:t>
-      </w:r>
-      <w:r>
-        <w:t>, and structure</w:t>
-      </w:r>
-      <w:r>
-        <w:t xml:space="preserve"> of caffeine?</w:t>
-      </w:r>
-    </w:p>
-    <w:p/>
-    <w:p/>
-    <w:p/>
-    <w:p/>
-    <w:p>
-      <w:pPr>
-        <w:pStyle w:val="ListParagraph"/>
-        <w:numPr>
-          <w:ilvl w:val="0"/>
-          <w:numId w:val="1"/>
-        </w:numPr>
-      </w:pPr>
-      <w:r>
-        <w:t>Search the caffeine references for adverse effects</w:t>
-      </w:r>
-      <w:r>
-        <w:t>. Find the first</w:t>
-      </w:r>
-      <w:r>
-        <w:t xml:space="preserve"> reference </w:t>
-      </w:r>
-      <w:r>
-        <w:t>dealing with</w:t>
-      </w:r>
-      <w:r>
-        <w:t xml:space="preserve"> </w:t>
-      </w:r>
-      <w:r>
-        <w:t>the organism “Daphnia”</w:t>
-      </w:r>
-      <w:r>
-        <w:t xml:space="preserve">. </w:t>
-      </w:r>
-      <w:r>
-        <w:rPr>
-          <w:b/>
-          <w:bCs/>
-        </w:rPr>
-        <w:t>Cite</w:t>
-      </w:r>
-      <w:r>
-        <w:t xml:space="preserve"> the paper here:</w:t>
-      </w:r>
-    </w:p>
-    <w:p>
-      <w:pPr>
-        <w:pStyle w:val="ListParagraph"/>
-      </w:pPr>
-    </w:p>
-    <w:p>
-      <w:pPr>
-        <w:pStyle w:val="ListParagraph"/>
-      </w:pPr>
-    </w:p>
-    <w:p>
-      <w:pPr>
-        <w:pStyle w:val="ListParagraph"/>
-      </w:pPr>
-      <w:r>
-        <w:t>Who was the first author of this paper? W</w:t>
-      </w:r>
-      <w:r>
-        <w:t xml:space="preserve">hich year was this study published? </w:t>
-      </w:r>
-    </w:p>
-    <w:p>
-      <w:pPr>
-        <w:pStyle w:val="ListParagraph"/>
-      </w:pPr>
-    </w:p>
-    <w:p/>
-    <w:p/>
-    <w:p>
-      <w:pPr>
-        <w:pStyle w:val="ListParagraph"/>
-      </w:pPr>
-      <w:r>
-        <w:t>From</w:t>
-      </w:r>
-      <w:r>
-        <w:t xml:space="preserve"> </w:t>
-      </w:r>
-      <w:r>
-        <w:t>the abstract</w:t>
-      </w:r>
-      <w:r>
-        <w:t xml:space="preserve"> of the </w:t>
-      </w:r>
-      <w:r>
-        <w:t>Daphnia</w:t>
-      </w:r>
-      <w:r>
-        <w:t xml:space="preserve"> article</w:t>
-      </w:r>
-      <w:r>
-        <w:t xml:space="preserve">, </w:t>
-      </w:r>
-      <w:r>
-        <w:t>how many hours was the behavioral tracking performed for</w:t>
-      </w:r>
-      <w:r>
-        <w:t>?</w:t>
-      </w:r>
-    </w:p>
-    <w:p>
-      <w:pPr>
-        <w:pStyle w:val="ListParagraph"/>
-      </w:pPr>
-    </w:p>
-    <w:p>
-      <w:pPr>
-        <w:pStyle w:val="ListParagraph"/>
-      </w:pPr>
-    </w:p>
-    <w:p/>
-    <w:p>
-      <w:pPr>
-        <w:pStyle w:val="ListParagraph"/>
-        <w:numPr>
-          <w:ilvl w:val="0"/>
-          <w:numId w:val="1"/>
-        </w:numPr>
-      </w:pPr>
-      <w:r>
         <w:rPr>
           <w:b/>
           <w:bCs/>
@@ -1934,29 +2023,23 @@
         <w:t xml:space="preserve">Searching chemical reactions: </w:t>
       </w:r>
       <w:r>
-        <w:t xml:space="preserve">Using the explore reactions </w:t>
-      </w:r>
-      <w:r>
-        <w:t>feature</w:t>
-      </w:r>
-      <w:r>
-        <w:t>,</w:t>
-      </w:r>
-      <w:r>
-        <w:t xml:space="preserve"> retrieve references converting methane to chloroform</w:t>
-      </w:r>
-      <w:r>
-        <w:t>. Choose (</w:t>
+        <w:t xml:space="preserve">Using the </w:t>
+      </w:r>
+      <w:r>
+        <w:t>CAS draw feature</w:t>
+      </w:r>
+      <w:r>
+        <w:t xml:space="preserve"> (</w:t>
       </w:r>
       <w:r>
         <w:rPr>
           <w:noProof/>
         </w:rPr>
         <w:drawing>
-          <wp:inline distT="0" distB="0" distL="0" distR="0" wp14:anchorId="3BFD24E2" wp14:editId="230A6ECE">
-            <wp:extent cx="1158558" cy="1313895"/>
+          <wp:inline distT="0" distB="0" distL="0" distR="0" wp14:anchorId="650CD22E" wp14:editId="37D41A5E">
+            <wp:extent cx="600364" cy="309278"/>
             <wp:effectExtent l="0" t="0" r="0" b="0"/>
-            <wp:docPr id="9" name="Picture 9" descr="Graphical user interface, text, application&#10;&#10;Description automatically generated"/>
+            <wp:docPr id="14" name="Picture 14" descr="Application&#10;&#10;Description automatically generated with low confidence"/>
             <wp:cNvGraphicFramePr>
               <a:graphicFrameLocks xmlns:a="http://schemas.openxmlformats.org/drawingml/2006/main" noChangeAspect="1"/>
             </wp:cNvGraphicFramePr>
@@ -1964,11 +2047,11 @@
               <a:graphicData uri="http://schemas.openxmlformats.org/drawingml/2006/picture">
                 <pic:pic xmlns:pic="http://schemas.openxmlformats.org/drawingml/2006/picture">
                   <pic:nvPicPr>
-                    <pic:cNvPr id="9" name="Picture 9" descr="Graphical user interface, text, application&#10;&#10;Description automatically generated"/>
+                    <pic:cNvPr id="14" name="Picture 14" descr="Application&#10;&#10;Description automatically generated with low confidence"/>
                     <pic:cNvPicPr/>
                   </pic:nvPicPr>
                   <pic:blipFill>
-                    <a:blip r:embed="rId17"/>
+                    <a:blip r:embed="rId16"/>
                     <a:stretch>
                       <a:fillRect/>
                     </a:stretch>
@@ -1976,7 +2059,7 @@
                   <pic:spPr>
                     <a:xfrm>
                       <a:off x="0" y="0"/>
-                      <a:ext cx="1166887" cy="1323341"/>
+                      <a:ext cx="625203" cy="322074"/>
                     </a:xfrm>
                     <a:prstGeom prst="rect">
                       <a:avLst/>
@@ -1989,7 +2072,87 @@
         </w:drawing>
       </w:r>
       <w:r>
-        <w:t xml:space="preserve">) </w:t>
+        <w:t xml:space="preserve">), </w:t>
+      </w:r>
+      <w:r>
+        <w:t>retrieve references converting methane to chloroform</w:t>
+      </w:r>
+      <w:r>
+        <w:t xml:space="preserve">. </w:t>
+      </w:r>
+    </w:p>
+    <w:p>
+      <w:pPr>
+        <w:ind w:left="360" w:firstLine="360"/>
+      </w:pPr>
+      <w:r>
+        <w:rPr>
+          <w:b/>
+          <w:bCs/>
+          <w:noProof/>
+        </w:rPr>
+        <w:drawing>
+          <wp:inline distT="0" distB="0" distL="0" distR="0" wp14:anchorId="7CBB1886" wp14:editId="30A8C384">
+            <wp:extent cx="2844800" cy="590542"/>
+            <wp:effectExtent l="0" t="0" r="0" b="0"/>
+            <wp:docPr id="13" name="Picture 13" descr="A picture containing diagram&#10;&#10;Description automatically generated"/>
+            <wp:cNvGraphicFramePr>
+              <a:graphicFrameLocks xmlns:a="http://schemas.openxmlformats.org/drawingml/2006/main" noChangeAspect="1"/>
+            </wp:cNvGraphicFramePr>
+            <a:graphic xmlns:a="http://schemas.openxmlformats.org/drawingml/2006/main">
+              <a:graphicData uri="http://schemas.openxmlformats.org/drawingml/2006/picture">
+                <pic:pic xmlns:pic="http://schemas.openxmlformats.org/drawingml/2006/picture">
+                  <pic:nvPicPr>
+                    <pic:cNvPr id="13" name="Picture 13" descr="A picture containing diagram&#10;&#10;Description automatically generated"/>
+                    <pic:cNvPicPr/>
+                  </pic:nvPicPr>
+                  <pic:blipFill rotWithShape="1">
+                    <a:blip r:embed="rId17"/>
+                    <a:srcRect l="18101" t="49012" r="19255" b="30747"/>
+                    <a:stretch/>
+                  </pic:blipFill>
+                  <pic:spPr bwMode="auto">
+                    <a:xfrm>
+                      <a:off x="0" y="0"/>
+                      <a:ext cx="2848170" cy="591242"/>
+                    </a:xfrm>
+                    <a:prstGeom prst="rect">
+                      <a:avLst/>
+                    </a:prstGeom>
+                    <a:ln>
+                      <a:noFill/>
+                    </a:ln>
+                    <a:extLst>
+                      <a:ext uri="{53640926-AAD7-44D8-BBD7-CCE9431645EC}">
+                        <a14:shadowObscured xmlns:a14="http://schemas.microsoft.com/office/drawing/2010/main"/>
+                      </a:ext>
+                    </a:extLst>
+                  </pic:spPr>
+                </pic:pic>
+              </a:graphicData>
+            </a:graphic>
+          </wp:inline>
+        </w:drawing>
+      </w:r>
+      <w:r>
+        <w:t xml:space="preserve"> </w:t>
+      </w:r>
+      <w:r>
+        <w:t xml:space="preserve">Choose </w:t>
+      </w:r>
+      <w:r>
+        <w:t>Structure Match &gt; “As Drawn</w:t>
+      </w:r>
+      <w:proofErr w:type="gramStart"/>
+      <w:r>
+        <w:t>”, but</w:t>
+      </w:r>
+      <w:proofErr w:type="gramEnd"/>
+      <w:r>
+        <w:t xml:space="preserve"> note the tremendous number of reactions that have a “substructure match.”</w:t>
+      </w:r>
+      <w:r>
+        <w:t xml:space="preserve"> </w:t>
       </w:r>
       <w:r>
         <w:t>How many reactions did you retrieve?</w:t>
@@ -2046,6 +2209,7 @@
     </w:p>
     <w:p/>
     <w:p/>
+    <w:p/>
     <w:p>
       <w:pPr>
         <w:pStyle w:val="ListParagraph"/>
@@ -2054,12 +2218,22 @@
           <w:numId w:val="1"/>
         </w:numPr>
       </w:pPr>
-      <w:r>
-        <w:rPr>
-          <w:b/>
-          <w:bCs/>
-        </w:rPr>
-        <w:t>Web of science:</w:t>
+      <w:hyperlink r:id="rId19" w:history="1">
+        <w:r>
+          <w:rPr>
+            <w:rStyle w:val="Hyperlink"/>
+            <w:b/>
+            <w:bCs/>
+          </w:rPr>
+          <w:t>Web of science</w:t>
+        </w:r>
+      </w:hyperlink>
+      <w:r>
+        <w:rPr>
+          <w:b/>
+          <w:bCs/>
+        </w:rPr>
+        <w:t>:</w:t>
       </w:r>
       <w:r>
         <w:rPr>
@@ -2104,21 +2278,13 @@
         <w:t xml:space="preserve">relevance </w:t>
       </w:r>
       <w:r>
-        <w:t>(an option not available in SciFinder</w:t>
-      </w:r>
-      <w:proofErr w:type="gramStart"/>
-      <w:r>
-        <w:t>)</w:t>
-      </w:r>
-      <w:r>
-        <w:t>,</w:t>
-      </w:r>
-      <w:r>
-        <w:t xml:space="preserve"> and</w:t>
-      </w:r>
-      <w:proofErr w:type="gramEnd"/>
-      <w:r>
-        <w:t xml:space="preserve"> </w:t>
+        <w:t xml:space="preserve">(an option </w:t>
+      </w:r>
+      <w:r>
+        <w:t>only occasionally</w:t>
+      </w:r>
+      <w:r>
+        <w:t xml:space="preserve"> available in SciFinder) and </w:t>
       </w:r>
       <w:r>
         <w:rPr>
@@ -2136,6 +2302,7 @@
         <w:pStyle w:val="ListParagraph"/>
       </w:pPr>
     </w:p>
+    <w:p/>
     <w:p/>
     <w:p>
       <w:pPr>
@@ -2150,7 +2317,6 @@
         </w:rPr>
       </w:pPr>
       <w:r>
-        <w:lastRenderedPageBreak/>
         <w:t>Include the bibliography (in ACS format) below</w:t>
       </w:r>
       <w:r>
@@ -2171,6 +2337,15 @@
       <w:r>
         <w:t xml:space="preserve">. </w:t>
       </w:r>
+    </w:p>
+    <w:p>
+      <w:pPr>
+        <w:pStyle w:val="ListParagraph"/>
+        <w:rPr>
+          <w:b/>
+          <w:bCs/>
+        </w:rPr>
+      </w:pPr>
     </w:p>
     <w:p>
       <w:pPr>
@@ -2214,8 +2389,8 @@
     </w:p>
     <w:p/>
     <w:sectPr>
-      <w:footerReference w:type="default" r:id="rId19"/>
-      <w:headerReference w:type="first" r:id="rId20"/>
+      <w:footerReference w:type="default" r:id="rId20"/>
+      <w:headerReference w:type="first" r:id="rId21"/>
       <w:pgSz w:w="12240" w:h="15840"/>
       <w:pgMar w:top="576" w:right="1152" w:bottom="576" w:left="1152" w:header="288" w:footer="432" w:gutter="0"/>
       <w:cols w:space="720"/>

</xml_diff>